<commit_message>
new micro files and dld lab report has changed and some work on the inDesign file of management
</commit_message>
<xml_diff>
--- a/DLD Lab/Lab 4/Ex4 DLD lab.docx
+++ b/DLD Lab/Lab 4/Ex4 DLD lab.docx
@@ -701,7 +701,6 @@
         <w:keepNext/>
         <w:jc w:val="left"/>
         <w:rPr>
-          <w:rFonts w:hint="cs"/>
           <w:lang w:bidi="fa-IR"/>
         </w:rPr>
       </w:pPr>
@@ -718,7 +717,6 @@
         <w:keepNext/>
         <w:jc w:val="left"/>
         <w:rPr>
-          <w:rFonts w:hint="cs"/>
           <w:lang w:bidi="fa-IR"/>
         </w:rPr>
       </w:pPr>
@@ -729,60 +727,8 @@
         <w:keepNext/>
         <w:jc w:val="center"/>
       </w:pPr>
-      <w:r>
-        <w:rPr>
-          <w:noProof/>
-          <w:lang w:val="en-US" w:eastAsia="en-US"/>
-        </w:rPr>
-        <w:drawing>
-          <wp:inline distT="0" distB="0" distL="0" distR="0" wp14:anchorId="6F2882FA" wp14:editId="302039FF">
-            <wp:extent cx="2776794" cy="2705081"/>
-            <wp:effectExtent l="0" t="0" r="0" b="0"/>
-            <wp:docPr id="7" name="Picture 7" descr="Macintosh HD:Users:User:Desktop:Screen Shot 2017-12-16 at 10.08.43 AM.png"/>
-            <wp:cNvGraphicFramePr>
-              <a:graphicFrameLocks xmlns:a="http://schemas.openxmlformats.org/drawingml/2006/main" noChangeAspect="1"/>
-            </wp:cNvGraphicFramePr>
-            <a:graphic xmlns:a="http://schemas.openxmlformats.org/drawingml/2006/main">
-              <a:graphicData uri="http://schemas.openxmlformats.org/drawingml/2006/picture">
-                <pic:pic xmlns:pic="http://schemas.openxmlformats.org/drawingml/2006/picture">
-                  <pic:nvPicPr>
-                    <pic:cNvPr id="0" name="Picture 2" descr="Macintosh HD:Users:User:Desktop:Screen Shot 2017-12-16 at 10.08.43 AM.png"/>
-                    <pic:cNvPicPr>
-                      <a:picLocks noChangeAspect="1" noChangeArrowheads="1"/>
-                    </pic:cNvPicPr>
-                  </pic:nvPicPr>
-                  <pic:blipFill>
-                    <a:blip r:embed="rId8">
-                      <a:extLst>
-                        <a:ext uri="{28A0092B-C50C-407E-A947-70E740481C1C}">
-                          <a14:useLocalDpi xmlns:a14="http://schemas.microsoft.com/office/drawing/2010/main" val="0"/>
-                        </a:ext>
-                      </a:extLst>
-                    </a:blip>
-                    <a:srcRect/>
-                    <a:stretch>
-                      <a:fillRect/>
-                    </a:stretch>
-                  </pic:blipFill>
-                  <pic:spPr bwMode="auto">
-                    <a:xfrm>
-                      <a:off x="0" y="0"/>
-                      <a:ext cx="2778923" cy="2707155"/>
-                    </a:xfrm>
-                    <a:prstGeom prst="rect">
-                      <a:avLst/>
-                    </a:prstGeom>
-                    <a:noFill/>
-                    <a:ln>
-                      <a:noFill/>
-                    </a:ln>
-                  </pic:spPr>
-                </pic:pic>
-              </a:graphicData>
-            </a:graphic>
-          </wp:inline>
-        </w:drawing>
-      </w:r>
+      <w:bookmarkStart w:id="0" w:name="_GoBack"/>
+      <w:bookmarkEnd w:id="0"/>
     </w:p>
     <w:p>
       <w:pPr>
@@ -809,24 +755,14 @@
           <w:sz w:val="16"/>
           <w:szCs w:val="16"/>
         </w:rPr>
-        <w:t xml:space="preserve"> 2</w:t>
-      </w:r>
-      <w:bookmarkStart w:id="0" w:name="_GoBack"/>
-      <w:bookmarkEnd w:id="0"/>
+        <w:t xml:space="preserve"> 2 </w:t>
+      </w:r>
       <w:r>
         <w:rPr>
           <w:b/>
           <w:sz w:val="16"/>
           <w:szCs w:val="16"/>
         </w:rPr>
-        <w:t xml:space="preserve"> </w:t>
-      </w:r>
-      <w:r>
-        <w:rPr>
-          <w:b/>
-          <w:sz w:val="16"/>
-          <w:szCs w:val="16"/>
-        </w:rPr>
         <w:t>: comparing unit</w:t>
       </w:r>
     </w:p>
@@ -836,7 +772,6 @@
         <w:keepNext/>
         <w:jc w:val="center"/>
         <w:rPr>
-          <w:rFonts w:hint="cs"/>
           <w:lang w:bidi="fa-IR"/>
         </w:rPr>
       </w:pPr>
@@ -847,7 +782,6 @@
         <w:keepNext/>
         <w:jc w:val="left"/>
         <w:rPr>
-          <w:rFonts w:hint="cs"/>
           <w:lang w:bidi="fa-IR"/>
         </w:rPr>
       </w:pPr>
@@ -4454,7 +4388,7 @@
 </file>
 
 <file path=customXml/itemProps1.xml><?xml version="1.0" encoding="utf-8"?>
-<ds:datastoreItem xmlns:ds="http://schemas.openxmlformats.org/officeDocument/2006/customXml" ds:itemID="{E2E5A2E7-B3A6-2B48-B602-19BE8408314D}">
+<ds:datastoreItem xmlns:ds="http://schemas.openxmlformats.org/officeDocument/2006/customXml" ds:itemID="{A25BE646-32F0-1749-A93A-90A0FA8848A8}">
   <ds:schemaRefs>
     <ds:schemaRef ds:uri="http://schemas.openxmlformats.org/officeDocument/2006/bibliography"/>
   </ds:schemaRefs>

</xml_diff>

<commit_message>
more work on uni classes, I hope this ends soooon:((
</commit_message>
<xml_diff>
--- a/DLD Lab/Lab 4/Ex4 DLD lab.docx
+++ b/DLD Lab/Lab 4/Ex4 DLD lab.docx
@@ -524,6 +524,145 @@
     </w:p>
     <w:p>
       <w:pPr>
+        <w:pStyle w:val="IEEEParagraph"/>
+      </w:pPr>
+      <w:r>
+        <w:rPr>
+          <w:lang w:val="en-US"/>
+        </w:rPr>
+        <w:t xml:space="preserve">After the comparator came the binary search unit. Our code as explained later is shown in figure 2, </w:t>
+      </w:r>
+      <w:r>
+        <w:t>this was not our initial design however, because we first designed it so it would search for one number and then would not do much again unless it was reset, we soon learned that this implementation would not work because sound signals change very fast and manually resetting would not be humanly possible.</w:t>
+      </w:r>
+      <w:r>
+        <w:t xml:space="preserve"> The second thing we had initially done was making the binary search work with two signals, a greater than and an equal signal to make sure we reached the exact value, this did not work when connected to a physical comparator (part 2) though, because the comparator chip only had one output signal (greater than) so this was also something we had to change later on in the experiment. </w:t>
+      </w:r>
+    </w:p>
+    <w:p>
+      <w:pPr>
+        <w:pStyle w:val="IEEEParagraph"/>
+      </w:pPr>
+      <w:r>
+        <w:t xml:space="preserve">In part two we were meant to input a sound signal and hear the exact input signal from a speaker connected to the FPGA output. We faced some issues in connecting the parts on the </w:t>
+      </w:r>
+      <w:r>
+        <w:t>breadboard</w:t>
+      </w:r>
+      <w:r>
+        <w:t xml:space="preserve">, connecting or not connecting the </w:t>
+      </w:r>
+      <w:r>
+        <w:t>grounds;</w:t>
+      </w:r>
+      <w:r>
+        <w:t xml:space="preserve"> some voltage drops in different parts of the circuit </w:t>
+      </w:r>
+      <w:r>
+        <w:t xml:space="preserve">and so we had to connect and reconnect the part till we were able to </w:t>
+      </w:r>
+      <w:r>
+        <w:lastRenderedPageBreak/>
+        <w:t xml:space="preserve">hear the sound signal. We still had some noise on the output signal but after asking we were told that noise was normal and to be expected. </w:t>
+      </w:r>
+    </w:p>
+    <w:p>
+      <w:pPr>
+        <w:pStyle w:val="IEEEParagraph"/>
+        <w:rPr>
+          <w:lang w:val="en-US"/>
+        </w:rPr>
+      </w:pPr>
+      <w:r>
+        <w:t xml:space="preserve">In part 3 we were able to code and test the FIFO without any problems using the help of the code snippets </w:t>
+      </w:r>
+      <w:r>
+        <w:rPr>
+          <w:lang w:val="en-US"/>
+        </w:rPr>
+        <w:t xml:space="preserve">provided in the laboratory description. </w:t>
+      </w:r>
+    </w:p>
+    <w:p>
+      <w:pPr>
+        <w:pStyle w:val="IEEEParagraph"/>
+      </w:pPr>
+      <w:r>
+        <w:t xml:space="preserve">In the last two parts (single and multiple echo) we wrote the code and using a test bench were able to prove that the logic of our coding was right and without any problems but the test bench also showed why we couldn’t hear the echo; the reason was that the delay between the sound signal and the echo signal (the delayed signal) was only 10 ns, meaning there was only 10 ns of delay and we all know nanosecond of delay is impossible for human ear to recognize and so there was a delayed signal it was just so close to the original signal that we were not able to differentiate the two. </w:t>
+      </w:r>
+    </w:p>
+    <w:p>
+      <w:pPr>
+        <w:pStyle w:val="IEEEParagraph"/>
+        <w:rPr>
+          <w:rFonts w:hint="cs"/>
+          <w:lang w:val="en-US" w:bidi="fa-IR"/>
+        </w:rPr>
+      </w:pPr>
+      <w:r>
+        <w:t xml:space="preserve">To be able to hear it we needed to make this delay more (something in the lines of a couple of seconds instead of a couple of nanosecond) and to do this we had to make the size of out FIFO memory bigger </w:t>
+      </w:r>
+      <w:r>
+        <w:rPr>
+          <w:lang w:val="en-US"/>
+        </w:rPr>
+        <w:t xml:space="preserve">so writing and reading from it would take more time but the FPGA did not have enough memory for us to be able to do that. </w:t>
+      </w:r>
+    </w:p>
+    <w:p>
+      <w:pPr>
+        <w:ind w:firstLine="270"/>
+        <w:rPr>
+          <w:rFonts w:hint="cs"/>
+          <w:sz w:val="20"/>
+          <w:szCs w:val="20"/>
+        </w:rPr>
+      </w:pPr>
+      <w:r>
+        <w:rPr>
+          <w:sz w:val="20"/>
+          <w:szCs w:val="20"/>
+          <w:lang w:val="en-US" w:bidi="fa-IR"/>
+        </w:rPr>
+        <w:t xml:space="preserve">Some issues we faced and solved to our best ability were: the noise, which </w:t>
+      </w:r>
+      <w:r>
+        <w:rPr>
+          <w:sz w:val="20"/>
+          <w:szCs w:val="20"/>
+        </w:rPr>
+        <w:t>b</w:t>
+      </w:r>
+      <w:r>
+        <w:rPr>
+          <w:sz w:val="20"/>
+          <w:szCs w:val="20"/>
+        </w:rPr>
+        <w:t>y electrostatic discharging capacitor, we noticed that in some point of charging capacitor the noise would be cancelled so we increased the size of capacitor.</w:t>
+      </w:r>
+      <w:r>
+        <w:rPr>
+          <w:sz w:val="20"/>
+          <w:szCs w:val="20"/>
+        </w:rPr>
+        <w:t xml:space="preserve"> </w:t>
+      </w:r>
+      <w:r>
+        <w:rPr>
+          <w:szCs w:val="20"/>
+        </w:rPr>
+        <w:t>Another</w:t>
+      </w:r>
+      <w:r>
+        <w:rPr>
+          <w:sz w:val="20"/>
+          <w:szCs w:val="20"/>
+        </w:rPr>
+        <w:t xml:space="preserve"> problem was not having steady 5 volt on the other side of level converter. Increasing the output resistance would cause steady current building higher voltage (5v).</w:t>
+      </w:r>
+    </w:p>
+    <w:p>
+      <w:pPr>
         <w:pStyle w:val="IEEEHeading1"/>
         <w:numPr>
           <w:ilvl w:val="0"/>
@@ -595,9 +734,9 @@
         </w:rPr>
         <w:lastRenderedPageBreak/>
         <w:drawing>
-          <wp:inline distT="0" distB="0" distL="0" distR="0" wp14:anchorId="6862583F" wp14:editId="3B2C6B90">
-            <wp:extent cx="2488571" cy="1682750"/>
-            <wp:effectExtent l="0" t="0" r="635" b="0"/>
+          <wp:inline distT="0" distB="0" distL="0" distR="0" wp14:anchorId="6862583F" wp14:editId="19DAE308">
+            <wp:extent cx="2488565" cy="1367432"/>
+            <wp:effectExtent l="0" t="0" r="635" b="4445"/>
             <wp:docPr id="1" name="Picture 1" descr="Macintosh HD:Users:User:Desktop:Screen Shot 2017-12-16 at 9.54.02 AM.png"/>
             <wp:cNvGraphicFramePr>
               <a:graphicFrameLocks xmlns:a="http://schemas.openxmlformats.org/drawingml/2006/main" noChangeAspect="1"/>
@@ -627,7 +766,7 @@
                   <pic:spPr bwMode="auto">
                     <a:xfrm>
                       <a:off x="0" y="0"/>
-                      <a:ext cx="2489194" cy="1683171"/>
+                      <a:ext cx="2489194" cy="1367778"/>
                     </a:xfrm>
                     <a:prstGeom prst="rect">
                       <a:avLst/>
@@ -700,15 +839,15 @@
         <w:pStyle w:val="IEEEParagraph"/>
         <w:keepNext/>
         <w:jc w:val="left"/>
-        <w:rPr>
-          <w:lang w:bidi="fa-IR"/>
-        </w:rPr>
       </w:pPr>
       <w:r>
         <w:t>We t</w:t>
       </w:r>
       <w:r>
-        <w:t xml:space="preserve">hen coded the binary search unit. </w:t>
+        <w:t>h</w:t>
+      </w:r>
+      <w:r>
+        <w:t xml:space="preserve">en coded the binary search unit as shown in figure 2. </w:t>
       </w:r>
     </w:p>
     <w:p>
@@ -716,6 +855,13 @@
         <w:pStyle w:val="IEEEParagraph"/>
         <w:keepNext/>
         <w:jc w:val="left"/>
+      </w:pPr>
+    </w:p>
+    <w:p>
+      <w:pPr>
+        <w:pStyle w:val="IEEEParagraph"/>
+        <w:keepNext/>
+        <w:jc w:val="left"/>
         <w:rPr>
           <w:lang w:bidi="fa-IR"/>
         </w:rPr>
@@ -727,8 +873,60 @@
         <w:keepNext/>
         <w:jc w:val="center"/>
       </w:pPr>
-      <w:bookmarkStart w:id="0" w:name="_GoBack"/>
-      <w:bookmarkEnd w:id="0"/>
+      <w:r>
+        <w:rPr>
+          <w:noProof/>
+          <w:lang w:val="en-US" w:eastAsia="en-US"/>
+        </w:rPr>
+        <w:drawing>
+          <wp:inline distT="0" distB="0" distL="0" distR="0" wp14:anchorId="14FE7628" wp14:editId="768A6DD4">
+            <wp:extent cx="3212523" cy="3436148"/>
+            <wp:effectExtent l="0" t="0" r="0" b="0"/>
+            <wp:docPr id="2" name="Picture 2" descr="Macintosh HD:Users:User:Desktop:Screen Shot 2017-12-29 at 3.26.49 PM.png"/>
+            <wp:cNvGraphicFramePr>
+              <a:graphicFrameLocks xmlns:a="http://schemas.openxmlformats.org/drawingml/2006/main" noChangeAspect="1"/>
+            </wp:cNvGraphicFramePr>
+            <a:graphic xmlns:a="http://schemas.openxmlformats.org/drawingml/2006/main">
+              <a:graphicData uri="http://schemas.openxmlformats.org/drawingml/2006/picture">
+                <pic:pic xmlns:pic="http://schemas.openxmlformats.org/drawingml/2006/picture">
+                  <pic:nvPicPr>
+                    <pic:cNvPr id="0" name="Picture 1" descr="Macintosh HD:Users:User:Desktop:Screen Shot 2017-12-29 at 3.26.49 PM.png"/>
+                    <pic:cNvPicPr>
+                      <a:picLocks noChangeAspect="1" noChangeArrowheads="1"/>
+                    </pic:cNvPicPr>
+                  </pic:nvPicPr>
+                  <pic:blipFill>
+                    <a:blip r:embed="rId8">
+                      <a:extLst>
+                        <a:ext uri="{28A0092B-C50C-407E-A947-70E740481C1C}">
+                          <a14:useLocalDpi xmlns:a14="http://schemas.microsoft.com/office/drawing/2010/main" val="0"/>
+                        </a:ext>
+                      </a:extLst>
+                    </a:blip>
+                    <a:srcRect/>
+                    <a:stretch>
+                      <a:fillRect/>
+                    </a:stretch>
+                  </pic:blipFill>
+                  <pic:spPr bwMode="auto">
+                    <a:xfrm>
+                      <a:off x="0" y="0"/>
+                      <a:ext cx="3213735" cy="3437445"/>
+                    </a:xfrm>
+                    <a:prstGeom prst="rect">
+                      <a:avLst/>
+                    </a:prstGeom>
+                    <a:noFill/>
+                    <a:ln>
+                      <a:noFill/>
+                    </a:ln>
+                  </pic:spPr>
+                </pic:pic>
+              </a:graphicData>
+            </a:graphic>
+          </wp:inline>
+        </w:drawing>
+      </w:r>
     </w:p>
     <w:p>
       <w:pPr>
@@ -755,15 +953,33 @@
           <w:sz w:val="16"/>
           <w:szCs w:val="16"/>
         </w:rPr>
-        <w:t xml:space="preserve"> 2 </w:t>
-      </w:r>
-      <w:r>
-        <w:rPr>
-          <w:b/>
-          <w:sz w:val="16"/>
-          <w:szCs w:val="16"/>
-        </w:rPr>
-        <w:t>: comparing unit</w:t>
+        <w:t xml:space="preserve"> </w:t>
+      </w:r>
+      <w:proofErr w:type="gramStart"/>
+      <w:r>
+        <w:rPr>
+          <w:b/>
+          <w:sz w:val="16"/>
+          <w:szCs w:val="16"/>
+        </w:rPr>
+        <w:t xml:space="preserve">2 </w:t>
+      </w:r>
+      <w:r>
+        <w:rPr>
+          <w:b/>
+          <w:sz w:val="16"/>
+          <w:szCs w:val="16"/>
+        </w:rPr>
+        <w:t>:</w:t>
+      </w:r>
+      <w:proofErr w:type="gramEnd"/>
+      <w:r>
+        <w:rPr>
+          <w:b/>
+          <w:sz w:val="16"/>
+          <w:szCs w:val="16"/>
+        </w:rPr>
+        <w:t xml:space="preserve"> comparing unit</w:t>
       </w:r>
     </w:p>
     <w:p>
@@ -785,6 +1001,179 @@
           <w:lang w:bidi="fa-IR"/>
         </w:rPr>
       </w:pPr>
+      <w:r>
+        <w:rPr>
+          <w:lang w:bidi="fa-IR"/>
+        </w:rPr>
+        <w:t>This is how this code works: with every clock pulse a counter is counted (counter &lt;= counter +1) and for 8 counts we search to find the number we were looking for and then the starting and the ending point of our search go back to the least and most possible values. (Meaning first becomes 0 and last becomes 255). In the 8 counts that we are searching if the greater than signal (</w:t>
+      </w:r>
+      <w:proofErr w:type="spellStart"/>
+      <w:r>
+        <w:rPr>
+          <w:lang w:bidi="fa-IR"/>
+        </w:rPr>
+        <w:t>comp_gt</w:t>
+      </w:r>
+      <w:proofErr w:type="spellEnd"/>
+      <w:r>
+        <w:rPr>
+          <w:lang w:bidi="fa-IR"/>
+        </w:rPr>
+        <w:t xml:space="preserve">) is 0 it means that the number we are looking for is less than the value we are on now (this value is called mid in our code) so we search in the lower half the next time and so on and so forth. </w:t>
+      </w:r>
+    </w:p>
+    <w:p>
+      <w:pPr>
+        <w:pStyle w:val="IEEEParagraph"/>
+        <w:keepNext/>
+        <w:jc w:val="left"/>
+        <w:rPr>
+          <w:lang w:bidi="fa-IR"/>
+        </w:rPr>
+      </w:pPr>
+      <w:r>
+        <w:rPr>
+          <w:lang w:bidi="fa-IR"/>
+        </w:rPr>
+        <w:t xml:space="preserve">We then put them together to be able to test the ADC as shown in figure 3. </w:t>
+      </w:r>
+    </w:p>
+    <w:p>
+      <w:pPr>
+        <w:pStyle w:val="IEEEParagraph"/>
+        <w:keepNext/>
+        <w:jc w:val="left"/>
+        <w:rPr>
+          <w:lang w:bidi="fa-IR"/>
+        </w:rPr>
+      </w:pPr>
+    </w:p>
+    <w:p>
+      <w:pPr>
+        <w:pStyle w:val="IEEEParagraph"/>
+        <w:keepNext/>
+        <w:jc w:val="left"/>
+        <w:rPr>
+          <w:lang w:bidi="fa-IR"/>
+        </w:rPr>
+      </w:pPr>
+      <w:r>
+        <w:rPr>
+          <w:noProof/>
+          <w:lang w:val="en-US" w:eastAsia="en-US"/>
+        </w:rPr>
+        <w:lastRenderedPageBreak/>
+        <w:drawing>
+          <wp:inline distT="0" distB="0" distL="0" distR="0" wp14:anchorId="44183AC1" wp14:editId="6321092D">
+            <wp:extent cx="3213735" cy="1267460"/>
+            <wp:effectExtent l="0" t="0" r="12065" b="2540"/>
+            <wp:docPr id="3" name="Picture 3" descr="Macintosh HD:Users:User:Desktop:Screen Shot 2017-12-29 at 4.00.36 PM.png"/>
+            <wp:cNvGraphicFramePr>
+              <a:graphicFrameLocks xmlns:a="http://schemas.openxmlformats.org/drawingml/2006/main" noChangeAspect="1"/>
+            </wp:cNvGraphicFramePr>
+            <a:graphic xmlns:a="http://schemas.openxmlformats.org/drawingml/2006/main">
+              <a:graphicData uri="http://schemas.openxmlformats.org/drawingml/2006/picture">
+                <pic:pic xmlns:pic="http://schemas.openxmlformats.org/drawingml/2006/picture">
+                  <pic:nvPicPr>
+                    <pic:cNvPr id="0" name="Picture 2" descr="Macintosh HD:Users:User:Desktop:Screen Shot 2017-12-29 at 4.00.36 PM.png"/>
+                    <pic:cNvPicPr>
+                      <a:picLocks noChangeAspect="1" noChangeArrowheads="1"/>
+                    </pic:cNvPicPr>
+                  </pic:nvPicPr>
+                  <pic:blipFill>
+                    <a:blip r:embed="rId9">
+                      <a:extLst>
+                        <a:ext uri="{28A0092B-C50C-407E-A947-70E740481C1C}">
+                          <a14:useLocalDpi xmlns:a14="http://schemas.microsoft.com/office/drawing/2010/main" val="0"/>
+                        </a:ext>
+                      </a:extLst>
+                    </a:blip>
+                    <a:srcRect/>
+                    <a:stretch>
+                      <a:fillRect/>
+                    </a:stretch>
+                  </pic:blipFill>
+                  <pic:spPr bwMode="auto">
+                    <a:xfrm>
+                      <a:off x="0" y="0"/>
+                      <a:ext cx="3213735" cy="1267460"/>
+                    </a:xfrm>
+                    <a:prstGeom prst="rect">
+                      <a:avLst/>
+                    </a:prstGeom>
+                    <a:noFill/>
+                    <a:ln>
+                      <a:noFill/>
+                    </a:ln>
+                  </pic:spPr>
+                </pic:pic>
+              </a:graphicData>
+            </a:graphic>
+          </wp:inline>
+        </w:drawing>
+      </w:r>
+    </w:p>
+    <w:p>
+      <w:pPr>
+        <w:pStyle w:val="IEEEParagraph"/>
+        <w:keepNext/>
+        <w:jc w:val="center"/>
+        <w:rPr>
+          <w:b/>
+          <w:sz w:val="16"/>
+          <w:szCs w:val="16"/>
+        </w:rPr>
+      </w:pPr>
+      <w:r>
+        <w:rPr>
+          <w:b/>
+          <w:sz w:val="16"/>
+          <w:szCs w:val="16"/>
+        </w:rPr>
+        <w:t>Figure</w:t>
+      </w:r>
+      <w:r>
+        <w:rPr>
+          <w:b/>
+          <w:sz w:val="16"/>
+          <w:szCs w:val="16"/>
+        </w:rPr>
+        <w:t xml:space="preserve"> </w:t>
+      </w:r>
+      <w:proofErr w:type="gramStart"/>
+      <w:r>
+        <w:rPr>
+          <w:b/>
+          <w:sz w:val="16"/>
+          <w:szCs w:val="16"/>
+        </w:rPr>
+        <w:t xml:space="preserve">3 </w:t>
+      </w:r>
+      <w:r>
+        <w:rPr>
+          <w:b/>
+          <w:sz w:val="16"/>
+          <w:szCs w:val="16"/>
+        </w:rPr>
+        <w:t>:</w:t>
+      </w:r>
+      <w:proofErr w:type="gramEnd"/>
+      <w:r>
+        <w:rPr>
+          <w:b/>
+          <w:sz w:val="16"/>
+          <w:szCs w:val="16"/>
+        </w:rPr>
+        <w:t xml:space="preserve"> </w:t>
+      </w:r>
+      <w:r>
+        <w:rPr>
+          <w:b/>
+          <w:sz w:val="16"/>
+          <w:szCs w:val="16"/>
+        </w:rPr>
+        <w:t>part one code</w:t>
+      </w:r>
     </w:p>
     <w:p>
       <w:pPr>
@@ -799,20 +1188,6 @@
           <w:szCs w:val="22"/>
         </w:rPr>
       </w:pPr>
-      <w:r>
-        <w:rPr>
-          <w:sz w:val="22"/>
-          <w:szCs w:val="22"/>
-        </w:rPr>
-        <w:t xml:space="preserve">B. </w:t>
-      </w:r>
-      <w:r>
-        <w:rPr>
-          <w:sz w:val="22"/>
-          <w:szCs w:val="22"/>
-        </w:rPr>
-        <w:t xml:space="preserve">Part Two </w:t>
-      </w:r>
     </w:p>
     <w:p>
       <w:pPr>
@@ -821,11 +1196,82 @@
           <w:ilvl w:val="0"/>
           <w:numId w:val="0"/>
         </w:numPr>
+        <w:ind w:left="1872"/>
         <w:rPr>
           <w:sz w:val="22"/>
           <w:szCs w:val="22"/>
         </w:rPr>
       </w:pPr>
+    </w:p>
+    <w:p>
+      <w:pPr>
+        <w:pStyle w:val="IEEEReferenceItem"/>
+        <w:numPr>
+          <w:ilvl w:val="0"/>
+          <w:numId w:val="0"/>
+        </w:numPr>
+        <w:ind w:left="1872"/>
+        <w:rPr>
+          <w:sz w:val="22"/>
+          <w:szCs w:val="22"/>
+        </w:rPr>
+      </w:pPr>
+    </w:p>
+    <w:p>
+      <w:pPr>
+        <w:pStyle w:val="IEEEReferenceItem"/>
+        <w:numPr>
+          <w:ilvl w:val="0"/>
+          <w:numId w:val="0"/>
+        </w:numPr>
+        <w:ind w:left="1872"/>
+        <w:rPr>
+          <w:sz w:val="22"/>
+          <w:szCs w:val="22"/>
+        </w:rPr>
+      </w:pPr>
+      <w:r>
+        <w:rPr>
+          <w:sz w:val="22"/>
+          <w:szCs w:val="22"/>
+        </w:rPr>
+        <w:t xml:space="preserve">B. </w:t>
+      </w:r>
+      <w:r>
+        <w:rPr>
+          <w:sz w:val="22"/>
+          <w:szCs w:val="22"/>
+        </w:rPr>
+        <w:t xml:space="preserve">Part Two </w:t>
+      </w:r>
+    </w:p>
+    <w:p>
+      <w:pPr>
+        <w:pStyle w:val="IEEEReferenceItem"/>
+        <w:numPr>
+          <w:ilvl w:val="0"/>
+          <w:numId w:val="0"/>
+        </w:numPr>
+        <w:ind w:firstLine="270"/>
+        <w:rPr>
+          <w:sz w:val="20"/>
+          <w:szCs w:val="20"/>
+        </w:rPr>
+      </w:pPr>
+      <w:r>
+        <w:rPr>
+          <w:sz w:val="20"/>
+          <w:szCs w:val="20"/>
+        </w:rPr>
+        <w:t xml:space="preserve">In this part we were to connect the FPGA to an external comparator and </w:t>
+      </w:r>
+      <w:r>
+        <w:rPr>
+          <w:sz w:val="20"/>
+          <w:szCs w:val="20"/>
+        </w:rPr>
+        <w:t xml:space="preserve">a sound source (such as a mobile device) and hear the sound signal as an output of the FPGA. </w:t>
+      </w:r>
     </w:p>
     <w:p>
       <w:pPr>
@@ -836,16 +1282,44 @@
         </w:numPr>
         <w:ind w:left="432" w:hanging="432"/>
         <w:rPr>
-          <w:sz w:val="10"/>
-          <w:szCs w:val="10"/>
-        </w:rPr>
-      </w:pPr>
-      <w:r>
-        <w:rPr>
-          <w:sz w:val="20"/>
-          <w:szCs w:val="20"/>
-        </w:rPr>
-        <w:t xml:space="preserve">As </w:t>
+          <w:sz w:val="20"/>
+          <w:szCs w:val="20"/>
+        </w:rPr>
+      </w:pPr>
+      <w:r>
+        <w:rPr>
+          <w:sz w:val="20"/>
+          <w:szCs w:val="20"/>
+        </w:rPr>
+        <w:t xml:space="preserve">In order to do this we </w:t>
+      </w:r>
+      <w:r>
+        <w:rPr>
+          <w:sz w:val="20"/>
+          <w:szCs w:val="20"/>
+        </w:rPr>
+        <w:t>had to design a number of components:</w:t>
+      </w:r>
+    </w:p>
+    <w:p>
+      <w:pPr>
+        <w:pStyle w:val="IEEEReferenceItem"/>
+        <w:numPr>
+          <w:ilvl w:val="0"/>
+          <w:numId w:val="0"/>
+        </w:numPr>
+        <w:ind w:firstLine="270"/>
+        <w:rPr>
+          <w:sz w:val="20"/>
+          <w:szCs w:val="20"/>
+        </w:rPr>
+      </w:pPr>
+      <w:r>
+        <w:rPr>
+          <w:sz w:val="20"/>
+          <w:szCs w:val="20"/>
+        </w:rPr>
+        <w:t xml:space="preserve">A PWM unit: this unit is used to convert an eight bit value to a one bit value, the logic of a PWM was explained to us in experiment 3. The code is shown in figure 4. </w:t>
       </w:r>
     </w:p>
     <w:p>
@@ -857,10 +1331,185 @@
         </w:numPr>
         <w:ind w:left="432" w:hanging="432"/>
         <w:rPr>
-          <w:sz w:val="20"/>
-          <w:szCs w:val="20"/>
-        </w:rPr>
-      </w:pPr>
+          <w:sz w:val="10"/>
+          <w:szCs w:val="10"/>
+        </w:rPr>
+      </w:pPr>
+    </w:p>
+    <w:p>
+      <w:pPr>
+        <w:pStyle w:val="IEEEReferenceItem"/>
+        <w:numPr>
+          <w:ilvl w:val="0"/>
+          <w:numId w:val="0"/>
+        </w:numPr>
+        <w:ind w:left="864" w:hanging="432"/>
+        <w:rPr>
+          <w:sz w:val="20"/>
+          <w:szCs w:val="20"/>
+        </w:rPr>
+      </w:pPr>
+      <w:r>
+        <w:rPr>
+          <w:noProof/>
+          <w:sz w:val="20"/>
+          <w:szCs w:val="20"/>
+          <w:lang w:eastAsia="en-US"/>
+        </w:rPr>
+        <w:drawing>
+          <wp:inline distT="0" distB="0" distL="0" distR="0" wp14:anchorId="25B3BB9D" wp14:editId="1BFA7A2E">
+            <wp:extent cx="3213735" cy="2724785"/>
+            <wp:effectExtent l="0" t="0" r="12065" b="0"/>
+            <wp:docPr id="4" name="Picture 4" descr="Macintosh HD:Users:User:Desktop:Screen Shot 2017-12-29 at 7.17.24 PM.png"/>
+            <wp:cNvGraphicFramePr>
+              <a:graphicFrameLocks xmlns:a="http://schemas.openxmlformats.org/drawingml/2006/main" noChangeAspect="1"/>
+            </wp:cNvGraphicFramePr>
+            <a:graphic xmlns:a="http://schemas.openxmlformats.org/drawingml/2006/main">
+              <a:graphicData uri="http://schemas.openxmlformats.org/drawingml/2006/picture">
+                <pic:pic xmlns:pic="http://schemas.openxmlformats.org/drawingml/2006/picture">
+                  <pic:nvPicPr>
+                    <pic:cNvPr id="0" name="Picture 3" descr="Macintosh HD:Users:User:Desktop:Screen Shot 2017-12-29 at 7.17.24 PM.png"/>
+                    <pic:cNvPicPr>
+                      <a:picLocks noChangeAspect="1" noChangeArrowheads="1"/>
+                    </pic:cNvPicPr>
+                  </pic:nvPicPr>
+                  <pic:blipFill>
+                    <a:blip r:embed="rId10">
+                      <a:extLst>
+                        <a:ext uri="{28A0092B-C50C-407E-A947-70E740481C1C}">
+                          <a14:useLocalDpi xmlns:a14="http://schemas.microsoft.com/office/drawing/2010/main" val="0"/>
+                        </a:ext>
+                      </a:extLst>
+                    </a:blip>
+                    <a:srcRect/>
+                    <a:stretch>
+                      <a:fillRect/>
+                    </a:stretch>
+                  </pic:blipFill>
+                  <pic:spPr bwMode="auto">
+                    <a:xfrm>
+                      <a:off x="0" y="0"/>
+                      <a:ext cx="3213735" cy="2724785"/>
+                    </a:xfrm>
+                    <a:prstGeom prst="rect">
+                      <a:avLst/>
+                    </a:prstGeom>
+                    <a:noFill/>
+                    <a:ln>
+                      <a:noFill/>
+                    </a:ln>
+                  </pic:spPr>
+                </pic:pic>
+              </a:graphicData>
+            </a:graphic>
+          </wp:inline>
+        </w:drawing>
+      </w:r>
+    </w:p>
+    <w:p>
+      <w:pPr>
+        <w:pStyle w:val="IEEEParagraph"/>
+        <w:keepNext/>
+        <w:ind w:firstLine="432"/>
+        <w:jc w:val="center"/>
+        <w:rPr>
+          <w:b/>
+          <w:sz w:val="16"/>
+          <w:szCs w:val="16"/>
+        </w:rPr>
+      </w:pPr>
+      <w:r>
+        <w:rPr>
+          <w:b/>
+          <w:sz w:val="16"/>
+          <w:szCs w:val="16"/>
+        </w:rPr>
+        <w:t>Figure</w:t>
+      </w:r>
+      <w:r>
+        <w:rPr>
+          <w:b/>
+          <w:sz w:val="16"/>
+          <w:szCs w:val="16"/>
+        </w:rPr>
+        <w:t xml:space="preserve"> </w:t>
+      </w:r>
+      <w:proofErr w:type="gramStart"/>
+      <w:r>
+        <w:rPr>
+          <w:b/>
+          <w:sz w:val="16"/>
+          <w:szCs w:val="16"/>
+        </w:rPr>
+        <w:t xml:space="preserve">4 </w:t>
+      </w:r>
+      <w:r>
+        <w:rPr>
+          <w:b/>
+          <w:sz w:val="16"/>
+          <w:szCs w:val="16"/>
+        </w:rPr>
+        <w:t>:</w:t>
+      </w:r>
+      <w:proofErr w:type="gramEnd"/>
+      <w:r>
+        <w:rPr>
+          <w:b/>
+          <w:sz w:val="16"/>
+          <w:szCs w:val="16"/>
+        </w:rPr>
+        <w:t xml:space="preserve"> </w:t>
+      </w:r>
+      <w:r>
+        <w:rPr>
+          <w:b/>
+          <w:sz w:val="16"/>
+          <w:szCs w:val="16"/>
+        </w:rPr>
+        <w:t>PWM</w:t>
+      </w:r>
+      <w:r>
+        <w:rPr>
+          <w:b/>
+          <w:sz w:val="16"/>
+          <w:szCs w:val="16"/>
+        </w:rPr>
+        <w:t xml:space="preserve"> unit</w:t>
+      </w:r>
+    </w:p>
+    <w:p>
+      <w:pPr>
+        <w:pStyle w:val="IEEEParagraph"/>
+        <w:keepNext/>
+        <w:ind w:firstLine="432"/>
+        <w:jc w:val="center"/>
+        <w:rPr>
+          <w:b/>
+          <w:sz w:val="16"/>
+          <w:szCs w:val="16"/>
+        </w:rPr>
+      </w:pPr>
+    </w:p>
+    <w:p>
+      <w:pPr>
+        <w:pStyle w:val="IEEEReferenceItem"/>
+        <w:numPr>
+          <w:ilvl w:val="0"/>
+          <w:numId w:val="0"/>
+        </w:numPr>
+        <w:ind w:firstLine="270"/>
+        <w:rPr>
+          <w:sz w:val="20"/>
+          <w:szCs w:val="20"/>
+        </w:rPr>
+      </w:pPr>
+      <w:r>
+        <w:rPr>
+          <w:sz w:val="20"/>
+          <w:szCs w:val="20"/>
+        </w:rPr>
+        <w:t xml:space="preserve">A display unit: this unit is used to show values on the 4 available 7-segments on the FPGA. The unit was tested and works fine with a low clock frequency it however fails to work with the FPGA’s 50 MHz clock because the seven segments can’t keep up. </w:t>
+      </w:r>
     </w:p>
     <w:p>
       <w:pPr>
@@ -875,26 +1524,153 @@
           <w:szCs w:val="20"/>
         </w:rPr>
       </w:pPr>
-      <w:r>
-        <w:rPr>
-          <w:sz w:val="20"/>
+    </w:p>
+    <w:p>
+      <w:pPr>
+        <w:pStyle w:val="IEEEParagraph"/>
+        <w:keepNext/>
+        <w:ind w:firstLine="432"/>
+        <w:jc w:val="center"/>
+        <w:rPr>
+          <w:b/>
+          <w:sz w:val="16"/>
+          <w:szCs w:val="16"/>
+        </w:rPr>
+      </w:pPr>
+      <w:r>
+        <w:rPr>
+          <w:b/>
+          <w:noProof/>
+          <w:sz w:val="16"/>
+          <w:szCs w:val="16"/>
+          <w:lang w:val="en-US" w:eastAsia="en-US"/>
+        </w:rPr>
+        <w:lastRenderedPageBreak/>
+        <w:drawing>
+          <wp:inline distT="0" distB="0" distL="0" distR="0" wp14:anchorId="49673C22" wp14:editId="3E6D9624">
+            <wp:extent cx="3095711" cy="2421029"/>
+            <wp:effectExtent l="0" t="0" r="3175" b="0"/>
+            <wp:docPr id="5" name="Picture 5" descr="Macintosh HD:Users:User:Desktop:Screen Shot 2017-12-29 at 7.21.48 PM.png"/>
+            <wp:cNvGraphicFramePr>
+              <a:graphicFrameLocks xmlns:a="http://schemas.openxmlformats.org/drawingml/2006/main" noChangeAspect="1"/>
+            </wp:cNvGraphicFramePr>
+            <a:graphic xmlns:a="http://schemas.openxmlformats.org/drawingml/2006/main">
+              <a:graphicData uri="http://schemas.openxmlformats.org/drawingml/2006/picture">
+                <pic:pic xmlns:pic="http://schemas.openxmlformats.org/drawingml/2006/picture">
+                  <pic:nvPicPr>
+                    <pic:cNvPr id="0" name="Picture 4" descr="Macintosh HD:Users:User:Desktop:Screen Shot 2017-12-29 at 7.21.48 PM.png"/>
+                    <pic:cNvPicPr>
+                      <a:picLocks noChangeAspect="1" noChangeArrowheads="1"/>
+                    </pic:cNvPicPr>
+                  </pic:nvPicPr>
+                  <pic:blipFill>
+                    <a:blip r:embed="rId11">
+                      <a:extLst>
+                        <a:ext uri="{28A0092B-C50C-407E-A947-70E740481C1C}">
+                          <a14:useLocalDpi xmlns:a14="http://schemas.microsoft.com/office/drawing/2010/main" val="0"/>
+                        </a:ext>
+                      </a:extLst>
+                    </a:blip>
+                    <a:srcRect/>
+                    <a:stretch>
+                      <a:fillRect/>
+                    </a:stretch>
+                  </pic:blipFill>
+                  <pic:spPr bwMode="auto">
+                    <a:xfrm>
+                      <a:off x="0" y="0"/>
+                      <a:ext cx="3096260" cy="2421458"/>
+                    </a:xfrm>
+                    <a:prstGeom prst="rect">
+                      <a:avLst/>
+                    </a:prstGeom>
+                    <a:noFill/>
+                    <a:ln>
+                      <a:noFill/>
+                    </a:ln>
+                  </pic:spPr>
+                </pic:pic>
+              </a:graphicData>
+            </a:graphic>
+          </wp:inline>
+        </w:drawing>
+      </w:r>
+    </w:p>
+    <w:p>
+      <w:pPr>
+        <w:pStyle w:val="IEEEParagraph"/>
+        <w:keepNext/>
+        <w:ind w:firstLine="432"/>
+        <w:jc w:val="center"/>
+        <w:rPr>
+          <w:b/>
+          <w:sz w:val="16"/>
+          <w:szCs w:val="16"/>
+        </w:rPr>
+      </w:pPr>
+      <w:r>
+        <w:rPr>
           <w:szCs w:val="20"/>
         </w:rPr>
         <w:tab/>
       </w:r>
       <w:r>
         <w:rPr>
-          <w:sz w:val="20"/>
-          <w:szCs w:val="20"/>
-        </w:rPr>
-        <w:tab/>
-      </w:r>
-      <w:r>
-        <w:rPr>
-          <w:sz w:val="20"/>
-          <w:szCs w:val="20"/>
-        </w:rPr>
-        <w:tab/>
+          <w:b/>
+          <w:sz w:val="16"/>
+          <w:szCs w:val="16"/>
+        </w:rPr>
+        <w:t>Figure</w:t>
+      </w:r>
+      <w:r>
+        <w:rPr>
+          <w:b/>
+          <w:sz w:val="16"/>
+          <w:szCs w:val="16"/>
+        </w:rPr>
+        <w:t xml:space="preserve"> </w:t>
+      </w:r>
+      <w:proofErr w:type="gramStart"/>
+      <w:r>
+        <w:rPr>
+          <w:b/>
+          <w:sz w:val="16"/>
+          <w:szCs w:val="16"/>
+        </w:rPr>
+        <w:t xml:space="preserve">5 </w:t>
+      </w:r>
+      <w:r>
+        <w:rPr>
+          <w:b/>
+          <w:sz w:val="16"/>
+          <w:szCs w:val="16"/>
+        </w:rPr>
+        <w:t>:</w:t>
+      </w:r>
+      <w:proofErr w:type="gramEnd"/>
+      <w:r>
+        <w:rPr>
+          <w:b/>
+          <w:sz w:val="16"/>
+          <w:szCs w:val="16"/>
+        </w:rPr>
+        <w:t xml:space="preserve"> </w:t>
+      </w:r>
+      <w:r>
+        <w:rPr>
+          <w:b/>
+          <w:sz w:val="16"/>
+          <w:szCs w:val="16"/>
+        </w:rPr>
+        <w:t>display</w:t>
+      </w:r>
+      <w:r>
+        <w:rPr>
+          <w:b/>
+          <w:sz w:val="16"/>
+          <w:szCs w:val="16"/>
+        </w:rPr>
+        <w:t xml:space="preserve"> unit</w:t>
       </w:r>
     </w:p>
     <w:p>
@@ -906,45 +1682,10 @@
         </w:numPr>
         <w:ind w:left="432" w:hanging="432"/>
         <w:rPr>
-          <w:sz w:val="26"/>
-          <w:szCs w:val="26"/>
-        </w:rPr>
-      </w:pPr>
-      <w:r>
-        <w:rPr>
-          <w:sz w:val="20"/>
-          <w:szCs w:val="20"/>
-        </w:rPr>
-        <w:tab/>
-      </w:r>
-      <w:r>
-        <w:rPr>
-          <w:sz w:val="20"/>
-          <w:szCs w:val="20"/>
-        </w:rPr>
-        <w:tab/>
-      </w:r>
-      <w:r>
-        <w:rPr>
-          <w:sz w:val="20"/>
-          <w:szCs w:val="20"/>
-        </w:rPr>
-        <w:tab/>
-      </w:r>
-      <w:r>
-        <w:rPr>
-          <w:sz w:val="26"/>
-          <w:szCs w:val="26"/>
-        </w:rPr>
-        <w:t xml:space="preserve">C. </w:t>
-      </w:r>
-      <w:r>
-        <w:rPr>
-          <w:sz w:val="26"/>
-          <w:szCs w:val="26"/>
-        </w:rPr>
-        <w:t>Waveform Generator</w:t>
-      </w:r>
+          <w:sz w:val="20"/>
+          <w:szCs w:val="20"/>
+        </w:rPr>
+      </w:pPr>
     </w:p>
     <w:p>
       <w:pPr>
@@ -955,31 +1696,10 @@
         </w:numPr>
         <w:ind w:left="432" w:hanging="432"/>
         <w:rPr>
-          <w:sz w:val="26"/>
-          <w:szCs w:val="26"/>
-        </w:rPr>
-      </w:pPr>
-      <w:r>
-        <w:rPr>
-          <w:sz w:val="26"/>
-          <w:szCs w:val="26"/>
-        </w:rPr>
-        <w:tab/>
-      </w:r>
-      <w:r>
-        <w:rPr>
-          <w:sz w:val="26"/>
-          <w:szCs w:val="26"/>
-        </w:rPr>
-        <w:tab/>
-      </w:r>
-      <w:r>
-        <w:rPr>
-          <w:sz w:val="20"/>
-          <w:szCs w:val="20"/>
-        </w:rPr>
-        <w:t xml:space="preserve"> </w:t>
-      </w:r>
+          <w:sz w:val="20"/>
+          <w:szCs w:val="20"/>
+        </w:rPr>
+      </w:pPr>
     </w:p>
     <w:p>
       <w:pPr>
@@ -990,17 +1710,10 @@
         </w:numPr>
         <w:ind w:left="432" w:hanging="432"/>
         <w:rPr>
-          <w:sz w:val="8"/>
-          <w:szCs w:val="8"/>
-        </w:rPr>
-      </w:pPr>
-      <w:r>
-        <w:rPr>
-          <w:sz w:val="20"/>
-          <w:szCs w:val="20"/>
-        </w:rPr>
-        <w:tab/>
-      </w:r>
+          <w:sz w:val="20"/>
+          <w:szCs w:val="20"/>
+        </w:rPr>
+      </w:pPr>
     </w:p>
     <w:p>
       <w:pPr>
@@ -1031,31 +1744,134 @@
       </w:pPr>
       <w:r>
         <w:rPr>
-          <w:sz w:val="20"/>
-          <w:szCs w:val="20"/>
-        </w:rPr>
-        <w:tab/>
-      </w:r>
-      <w:r>
-        <w:rPr>
-          <w:sz w:val="20"/>
-          <w:szCs w:val="20"/>
-        </w:rPr>
-        <w:tab/>
-      </w:r>
-      <w:r>
-        <w:rPr>
-          <w:sz w:val="20"/>
-          <w:szCs w:val="20"/>
-        </w:rPr>
-        <w:tab/>
-      </w:r>
-      <w:r>
-        <w:rPr>
-          <w:sz w:val="20"/>
-          <w:szCs w:val="20"/>
-        </w:rPr>
-        <w:tab/>
+          <w:noProof/>
+          <w:sz w:val="20"/>
+          <w:szCs w:val="20"/>
+          <w:lang w:eastAsia="en-US"/>
+        </w:rPr>
+        <w:drawing>
+          <wp:inline distT="0" distB="0" distL="0" distR="0" wp14:anchorId="64A47E53" wp14:editId="54672A3F">
+            <wp:extent cx="3095992" cy="2281832"/>
+            <wp:effectExtent l="0" t="0" r="3175" b="4445"/>
+            <wp:docPr id="6" name="Picture 6" descr="Macintosh HD:Users:User:Desktop:Screen Shot 2017-12-29 at 7.22.12 PM.png"/>
+            <wp:cNvGraphicFramePr>
+              <a:graphicFrameLocks xmlns:a="http://schemas.openxmlformats.org/drawingml/2006/main" noChangeAspect="1"/>
+            </wp:cNvGraphicFramePr>
+            <a:graphic xmlns:a="http://schemas.openxmlformats.org/drawingml/2006/main">
+              <a:graphicData uri="http://schemas.openxmlformats.org/drawingml/2006/picture">
+                <pic:pic xmlns:pic="http://schemas.openxmlformats.org/drawingml/2006/picture">
+                  <pic:nvPicPr>
+                    <pic:cNvPr id="0" name="Picture 5" descr="Macintosh HD:Users:User:Desktop:Screen Shot 2017-12-29 at 7.22.12 PM.png"/>
+                    <pic:cNvPicPr>
+                      <a:picLocks noChangeAspect="1" noChangeArrowheads="1"/>
+                    </pic:cNvPicPr>
+                  </pic:nvPicPr>
+                  <pic:blipFill>
+                    <a:blip r:embed="rId12">
+                      <a:extLst>
+                        <a:ext uri="{28A0092B-C50C-407E-A947-70E740481C1C}">
+                          <a14:useLocalDpi xmlns:a14="http://schemas.microsoft.com/office/drawing/2010/main" val="0"/>
+                        </a:ext>
+                      </a:extLst>
+                    </a:blip>
+                    <a:srcRect/>
+                    <a:stretch>
+                      <a:fillRect/>
+                    </a:stretch>
+                  </pic:blipFill>
+                  <pic:spPr bwMode="auto">
+                    <a:xfrm>
+                      <a:off x="0" y="0"/>
+                      <a:ext cx="3096260" cy="2282030"/>
+                    </a:xfrm>
+                    <a:prstGeom prst="rect">
+                      <a:avLst/>
+                    </a:prstGeom>
+                    <a:noFill/>
+                    <a:ln>
+                      <a:noFill/>
+                    </a:ln>
+                  </pic:spPr>
+                </pic:pic>
+              </a:graphicData>
+            </a:graphic>
+          </wp:inline>
+        </w:drawing>
+      </w:r>
+    </w:p>
+    <w:p>
+      <w:pPr>
+        <w:pStyle w:val="IEEEParagraph"/>
+        <w:keepNext/>
+        <w:ind w:left="1440" w:firstLine="0"/>
+        <w:rPr>
+          <w:b/>
+          <w:sz w:val="16"/>
+          <w:szCs w:val="16"/>
+        </w:rPr>
+      </w:pPr>
+      <w:r>
+        <w:rPr>
+          <w:b/>
+          <w:sz w:val="16"/>
+          <w:szCs w:val="16"/>
+        </w:rPr>
+        <w:t>Figure</w:t>
+      </w:r>
+      <w:r>
+        <w:rPr>
+          <w:b/>
+          <w:sz w:val="16"/>
+          <w:szCs w:val="16"/>
+        </w:rPr>
+        <w:t xml:space="preserve"> 6</w:t>
+      </w:r>
+      <w:r>
+        <w:rPr>
+          <w:b/>
+          <w:sz w:val="16"/>
+          <w:szCs w:val="16"/>
+        </w:rPr>
+        <w:t xml:space="preserve">: </w:t>
+      </w:r>
+      <w:proofErr w:type="gramStart"/>
+      <w:r>
+        <w:rPr>
+          <w:b/>
+          <w:sz w:val="16"/>
+          <w:szCs w:val="16"/>
+        </w:rPr>
+        <w:t>seven segment</w:t>
+      </w:r>
+      <w:proofErr w:type="gramEnd"/>
+      <w:r>
+        <w:rPr>
+          <w:b/>
+          <w:sz w:val="16"/>
+          <w:szCs w:val="16"/>
+        </w:rPr>
+        <w:t xml:space="preserve"> unit</w:t>
+      </w:r>
+    </w:p>
+    <w:p>
+      <w:pPr>
+        <w:pStyle w:val="IEEEReferenceItem"/>
+        <w:numPr>
+          <w:ilvl w:val="0"/>
+          <w:numId w:val="0"/>
+        </w:numPr>
+        <w:ind w:firstLine="270"/>
+        <w:rPr>
+          <w:sz w:val="20"/>
+          <w:szCs w:val="20"/>
+        </w:rPr>
+      </w:pPr>
+      <w:r>
+        <w:rPr>
+          <w:sz w:val="20"/>
+          <w:szCs w:val="20"/>
+        </w:rPr>
+        <w:t xml:space="preserve">We also used the code from part one to be able to search for the received sound signal. The parts put together are shown below. </w:t>
       </w:r>
     </w:p>
     <w:p>
@@ -1067,52 +1883,10 @@
         </w:numPr>
         <w:ind w:left="432" w:hanging="432"/>
         <w:rPr>
-          <w:sz w:val="26"/>
-          <w:szCs w:val="26"/>
-        </w:rPr>
-      </w:pPr>
-      <w:r>
-        <w:rPr>
-          <w:sz w:val="20"/>
-          <w:szCs w:val="20"/>
-        </w:rPr>
-        <w:tab/>
-      </w:r>
-      <w:r>
-        <w:rPr>
-          <w:sz w:val="20"/>
-          <w:szCs w:val="20"/>
-        </w:rPr>
-        <w:tab/>
-      </w:r>
-      <w:r>
-        <w:rPr>
-          <w:sz w:val="20"/>
-          <w:szCs w:val="20"/>
-        </w:rPr>
-        <w:tab/>
-      </w:r>
-      <w:r>
-        <w:rPr>
-          <w:sz w:val="26"/>
-          <w:szCs w:val="26"/>
-        </w:rPr>
-        <w:t>D</w:t>
-      </w:r>
-      <w:r>
-        <w:rPr>
-          <w:sz w:val="26"/>
-          <w:szCs w:val="26"/>
-        </w:rPr>
-        <w:t xml:space="preserve">. </w:t>
-      </w:r>
-      <w:r>
-        <w:rPr>
-          <w:sz w:val="26"/>
-          <w:szCs w:val="26"/>
-        </w:rPr>
-        <w:t>Total Design</w:t>
-      </w:r>
+          <w:sz w:val="20"/>
+          <w:szCs w:val="20"/>
+        </w:rPr>
+      </w:pPr>
     </w:p>
     <w:p>
       <w:pPr>
@@ -1129,17 +1903,152 @@
       </w:pPr>
       <w:r>
         <w:rPr>
-          <w:sz w:val="20"/>
-          <w:szCs w:val="20"/>
-        </w:rPr>
-        <w:tab/>
-      </w:r>
-      <w:r>
-        <w:rPr>
-          <w:sz w:val="20"/>
-          <w:szCs w:val="20"/>
-        </w:rPr>
-        <w:tab/>
+          <w:noProof/>
+          <w:sz w:val="20"/>
+          <w:szCs w:val="20"/>
+          <w:lang w:eastAsia="en-US"/>
+        </w:rPr>
+        <w:drawing>
+          <wp:inline distT="0" distB="0" distL="0" distR="0" wp14:anchorId="16F5302B" wp14:editId="11500125">
+            <wp:extent cx="3096260" cy="778510"/>
+            <wp:effectExtent l="0" t="0" r="2540" b="8890"/>
+            <wp:docPr id="7" name="Picture 7" descr="Macintosh HD:Users:User:Desktop:Screen Shot 2017-12-29 at 7.25.17 PM.png"/>
+            <wp:cNvGraphicFramePr>
+              <a:graphicFrameLocks xmlns:a="http://schemas.openxmlformats.org/drawingml/2006/main" noChangeAspect="1"/>
+            </wp:cNvGraphicFramePr>
+            <a:graphic xmlns:a="http://schemas.openxmlformats.org/drawingml/2006/main">
+              <a:graphicData uri="http://schemas.openxmlformats.org/drawingml/2006/picture">
+                <pic:pic xmlns:pic="http://schemas.openxmlformats.org/drawingml/2006/picture">
+                  <pic:nvPicPr>
+                    <pic:cNvPr id="0" name="Picture 6" descr="Macintosh HD:Users:User:Desktop:Screen Shot 2017-12-29 at 7.25.17 PM.png"/>
+                    <pic:cNvPicPr>
+                      <a:picLocks noChangeAspect="1" noChangeArrowheads="1"/>
+                    </pic:cNvPicPr>
+                  </pic:nvPicPr>
+                  <pic:blipFill>
+                    <a:blip r:embed="rId13">
+                      <a:extLst>
+                        <a:ext uri="{28A0092B-C50C-407E-A947-70E740481C1C}">
+                          <a14:useLocalDpi xmlns:a14="http://schemas.microsoft.com/office/drawing/2010/main" val="0"/>
+                        </a:ext>
+                      </a:extLst>
+                    </a:blip>
+                    <a:srcRect/>
+                    <a:stretch>
+                      <a:fillRect/>
+                    </a:stretch>
+                  </pic:blipFill>
+                  <pic:spPr bwMode="auto">
+                    <a:xfrm>
+                      <a:off x="0" y="0"/>
+                      <a:ext cx="3096260" cy="778510"/>
+                    </a:xfrm>
+                    <a:prstGeom prst="rect">
+                      <a:avLst/>
+                    </a:prstGeom>
+                    <a:noFill/>
+                    <a:ln>
+                      <a:noFill/>
+                    </a:ln>
+                  </pic:spPr>
+                </pic:pic>
+              </a:graphicData>
+            </a:graphic>
+          </wp:inline>
+        </w:drawing>
+      </w:r>
+    </w:p>
+    <w:p>
+      <w:pPr>
+        <w:pStyle w:val="IEEEParagraph"/>
+        <w:keepNext/>
+        <w:ind w:left="1440" w:firstLine="0"/>
+        <w:rPr>
+          <w:b/>
+          <w:sz w:val="16"/>
+          <w:szCs w:val="16"/>
+        </w:rPr>
+      </w:pPr>
+      <w:r>
+        <w:rPr>
+          <w:b/>
+          <w:sz w:val="16"/>
+          <w:szCs w:val="16"/>
+        </w:rPr>
+        <w:t>Figure</w:t>
+      </w:r>
+      <w:r>
+        <w:rPr>
+          <w:b/>
+          <w:sz w:val="16"/>
+          <w:szCs w:val="16"/>
+        </w:rPr>
+        <w:t xml:space="preserve"> 7</w:t>
+      </w:r>
+      <w:r>
+        <w:rPr>
+          <w:b/>
+          <w:sz w:val="16"/>
+          <w:szCs w:val="16"/>
+        </w:rPr>
+        <w:t xml:space="preserve">: </w:t>
+      </w:r>
+      <w:r>
+        <w:rPr>
+          <w:b/>
+          <w:sz w:val="16"/>
+          <w:szCs w:val="16"/>
+        </w:rPr>
+        <w:t>part 2 code</w:t>
+      </w:r>
+    </w:p>
+    <w:p>
+      <w:pPr>
+        <w:pStyle w:val="IEEEParagraph"/>
+        <w:keepNext/>
+        <w:ind w:firstLine="0"/>
+        <w:rPr>
+          <w:b/>
+          <w:sz w:val="16"/>
+          <w:szCs w:val="16"/>
+        </w:rPr>
+      </w:pPr>
+    </w:p>
+    <w:p>
+      <w:pPr>
+        <w:pStyle w:val="IEEEReferenceItem"/>
+        <w:numPr>
+          <w:ilvl w:val="0"/>
+          <w:numId w:val="0"/>
+        </w:numPr>
+        <w:ind w:firstLine="270"/>
+        <w:rPr>
+          <w:sz w:val="20"/>
+          <w:szCs w:val="20"/>
+        </w:rPr>
+      </w:pPr>
+      <w:r>
+        <w:rPr>
+          <w:sz w:val="20"/>
+          <w:szCs w:val="20"/>
+        </w:rPr>
+        <w:t xml:space="preserve">Here is how the code works: Vin is the output wave of the physical comparator unit, this is given to the part1 code which then gives it to the binary search unit and the </w:t>
+      </w:r>
+      <w:proofErr w:type="spellStart"/>
+      <w:r>
+        <w:rPr>
+          <w:sz w:val="20"/>
+          <w:szCs w:val="20"/>
+        </w:rPr>
+        <w:t>data_out</w:t>
+      </w:r>
+      <w:proofErr w:type="spellEnd"/>
+      <w:r>
+        <w:rPr>
+          <w:sz w:val="20"/>
+          <w:szCs w:val="20"/>
+        </w:rPr>
+        <w:t xml:space="preserve"> is an 8 bit value that is the output of the binary search unit this value is given to display and PWM to be able to be printed out on the seven segments and to be given as an output of the FPGA.  </w:t>
       </w:r>
     </w:p>
     <w:p>
@@ -1155,13 +2064,1558 @@
           <w:szCs w:val="20"/>
         </w:rPr>
       </w:pPr>
-      <w:r>
-        <w:rPr>
-          <w:sz w:val="20"/>
-          <w:szCs w:val="20"/>
-        </w:rPr>
-        <w:t>After</w:t>
-      </w:r>
+    </w:p>
+    <w:p>
+      <w:pPr>
+        <w:pStyle w:val="IEEEReferenceItem"/>
+        <w:numPr>
+          <w:ilvl w:val="0"/>
+          <w:numId w:val="0"/>
+        </w:numPr>
+        <w:ind w:left="432" w:hanging="432"/>
+        <w:rPr>
+          <w:sz w:val="20"/>
+          <w:szCs w:val="20"/>
+        </w:rPr>
+      </w:pPr>
+    </w:p>
+    <w:p>
+      <w:pPr>
+        <w:pStyle w:val="IEEEReferenceItem"/>
+        <w:numPr>
+          <w:ilvl w:val="0"/>
+          <w:numId w:val="0"/>
+        </w:numPr>
+        <w:ind w:left="1872"/>
+        <w:rPr>
+          <w:sz w:val="26"/>
+          <w:szCs w:val="26"/>
+        </w:rPr>
+      </w:pPr>
+      <w:r>
+        <w:rPr>
+          <w:sz w:val="26"/>
+          <w:szCs w:val="26"/>
+        </w:rPr>
+        <w:lastRenderedPageBreak/>
+        <w:t xml:space="preserve">C. </w:t>
+      </w:r>
+      <w:r>
+        <w:rPr>
+          <w:sz w:val="26"/>
+          <w:szCs w:val="26"/>
+        </w:rPr>
+        <w:t>Part 3</w:t>
+      </w:r>
+    </w:p>
+    <w:p>
+      <w:pPr>
+        <w:ind w:firstLine="270"/>
+        <w:rPr>
+          <w:sz w:val="20"/>
+          <w:szCs w:val="20"/>
+        </w:rPr>
+      </w:pPr>
+      <w:r>
+        <w:rPr>
+          <w:sz w:val="26"/>
+          <w:szCs w:val="26"/>
+        </w:rPr>
+        <w:t xml:space="preserve"> </w:t>
+      </w:r>
+      <w:r>
+        <w:rPr>
+          <w:sz w:val="20"/>
+          <w:szCs w:val="20"/>
+        </w:rPr>
+        <w:t>In this part we have built a FIFO memory.</w:t>
+      </w:r>
+      <w:r>
+        <w:rPr>
+          <w:sz w:val="20"/>
+          <w:szCs w:val="20"/>
+        </w:rPr>
+        <w:t xml:space="preserve"> </w:t>
+      </w:r>
+      <w:r>
+        <w:rPr>
+          <w:sz w:val="20"/>
+          <w:szCs w:val="20"/>
+        </w:rPr>
+        <w:t xml:space="preserve">In FIFO each data that is entered </w:t>
+      </w:r>
+      <w:r>
+        <w:rPr>
+          <w:sz w:val="20"/>
+          <w:szCs w:val="20"/>
+        </w:rPr>
+        <w:t>a p</w:t>
+      </w:r>
+      <w:r>
+        <w:rPr>
+          <w:sz w:val="20"/>
+          <w:szCs w:val="20"/>
+        </w:rPr>
+        <w:t xml:space="preserve">ointer known as a write pointer is increased making the illusion of doing down in memory and sort of pushing to </w:t>
+      </w:r>
+      <w:r>
+        <w:rPr>
+          <w:sz w:val="20"/>
+          <w:szCs w:val="20"/>
+        </w:rPr>
+        <w:t>one memory space and if the data is read,</w:t>
+      </w:r>
+      <w:r>
+        <w:rPr>
+          <w:sz w:val="20"/>
+          <w:szCs w:val="20"/>
+        </w:rPr>
+        <w:t xml:space="preserve"> another pointer called a read pointer is increased sort of like </w:t>
+      </w:r>
+      <w:r>
+        <w:rPr>
+          <w:sz w:val="20"/>
+          <w:szCs w:val="20"/>
+        </w:rPr>
+        <w:t>it’s popped out of memory. This type of memory is not suitable for keeping data for long term but only to use in short periods.</w:t>
+      </w:r>
+    </w:p>
+    <w:p>
+      <w:pPr>
+        <w:ind w:firstLine="270"/>
+        <w:rPr>
+          <w:sz w:val="20"/>
+          <w:szCs w:val="20"/>
+        </w:rPr>
+      </w:pPr>
+      <w:r>
+        <w:rPr>
+          <w:sz w:val="20"/>
+          <w:szCs w:val="20"/>
+        </w:rPr>
+        <w:t>Two control signals called “FULL” and “EMPTY” keep u</w:t>
+      </w:r>
+      <w:r>
+        <w:rPr>
+          <w:sz w:val="20"/>
+          <w:szCs w:val="20"/>
+        </w:rPr>
+        <w:t>s notified when FIFO pointer have</w:t>
+      </w:r>
+      <w:r>
+        <w:rPr>
+          <w:sz w:val="20"/>
+          <w:szCs w:val="20"/>
+        </w:rPr>
+        <w:t xml:space="preserve"> reached the</w:t>
+      </w:r>
+      <w:r>
+        <w:rPr>
+          <w:sz w:val="20"/>
+          <w:szCs w:val="20"/>
+        </w:rPr>
+        <w:t xml:space="preserve"> beginning or the end of memory. Simply put if the FIFO is full or empty. </w:t>
+      </w:r>
+    </w:p>
+    <w:p>
+      <w:pPr>
+        <w:ind w:firstLine="270"/>
+        <w:rPr>
+          <w:sz w:val="20"/>
+          <w:szCs w:val="20"/>
+        </w:rPr>
+      </w:pPr>
+      <w:r>
+        <w:rPr>
+          <w:sz w:val="20"/>
+          <w:szCs w:val="20"/>
+        </w:rPr>
+        <w:t xml:space="preserve">FIFO and other types of </w:t>
+      </w:r>
+      <w:proofErr w:type="spellStart"/>
+      <w:r>
+        <w:rPr>
+          <w:sz w:val="20"/>
+          <w:szCs w:val="20"/>
+        </w:rPr>
+        <w:t>megafunctions</w:t>
+      </w:r>
+      <w:proofErr w:type="spellEnd"/>
+      <w:r>
+        <w:rPr>
+          <w:sz w:val="20"/>
+          <w:szCs w:val="20"/>
+        </w:rPr>
+        <w:t xml:space="preserve"> can be created using </w:t>
+      </w:r>
+      <w:proofErr w:type="spellStart"/>
+      <w:r>
+        <w:rPr>
+          <w:sz w:val="20"/>
+          <w:szCs w:val="20"/>
+        </w:rPr>
+        <w:t>Quartus</w:t>
+      </w:r>
+      <w:proofErr w:type="spellEnd"/>
+      <w:r>
+        <w:rPr>
+          <w:sz w:val="20"/>
+          <w:szCs w:val="20"/>
+        </w:rPr>
+        <w:t xml:space="preserve"> wizard project but as laboratory objective we built one.</w:t>
+      </w:r>
+    </w:p>
+    <w:p>
+      <w:pPr>
+        <w:ind w:firstLine="270"/>
+        <w:rPr>
+          <w:sz w:val="20"/>
+          <w:szCs w:val="20"/>
+        </w:rPr>
+      </w:pPr>
+      <w:r>
+        <w:rPr>
+          <w:sz w:val="20"/>
+          <w:szCs w:val="20"/>
+        </w:rPr>
+        <w:t xml:space="preserve"> Beside these control signals, we have implemented CS control signal to almost implement a life like use of memories by selecting them. </w:t>
+      </w:r>
+      <w:r>
+        <w:rPr>
+          <w:sz w:val="20"/>
+          <w:szCs w:val="20"/>
+        </w:rPr>
+        <w:t xml:space="preserve">CS is short for Chip select which is used when more than one memory is connected or a when only parts of the </w:t>
+      </w:r>
+      <w:r>
+        <w:rPr>
+          <w:sz w:val="20"/>
+          <w:szCs w:val="20"/>
+        </w:rPr>
+        <w:t>CPU address are to be referenced in the memory.</w:t>
+      </w:r>
+    </w:p>
+    <w:p>
+      <w:pPr>
+        <w:ind w:firstLine="270"/>
+        <w:rPr>
+          <w:sz w:val="20"/>
+          <w:szCs w:val="20"/>
+        </w:rPr>
+      </w:pPr>
+      <w:r>
+        <w:rPr>
+          <w:sz w:val="20"/>
+          <w:szCs w:val="20"/>
+        </w:rPr>
+        <w:t xml:space="preserve">Inside FIFO we have two parts. One is the main body of </w:t>
+      </w:r>
+      <w:r>
+        <w:rPr>
+          <w:sz w:val="20"/>
+          <w:szCs w:val="20"/>
+        </w:rPr>
+        <w:t>FIFO, which</w:t>
+      </w:r>
+      <w:r>
+        <w:rPr>
+          <w:sz w:val="20"/>
+          <w:szCs w:val="20"/>
+        </w:rPr>
+        <w:t xml:space="preserve"> is dedicated to control signals.</w:t>
+      </w:r>
+      <w:r>
+        <w:rPr>
+          <w:sz w:val="20"/>
+          <w:szCs w:val="20"/>
+        </w:rPr>
+        <w:t xml:space="preserve"> Another part is a RAM </w:t>
+      </w:r>
+      <w:proofErr w:type="gramStart"/>
+      <w:r>
+        <w:rPr>
+          <w:sz w:val="20"/>
+          <w:szCs w:val="20"/>
+        </w:rPr>
+        <w:t xml:space="preserve">module </w:t>
+      </w:r>
+      <w:r>
+        <w:rPr>
+          <w:sz w:val="20"/>
+          <w:szCs w:val="20"/>
+        </w:rPr>
+        <w:t>which</w:t>
+      </w:r>
+      <w:proofErr w:type="gramEnd"/>
+      <w:r>
+        <w:rPr>
+          <w:sz w:val="20"/>
+          <w:szCs w:val="20"/>
+        </w:rPr>
+        <w:t xml:space="preserve"> </w:t>
+      </w:r>
+      <w:r>
+        <w:rPr>
+          <w:sz w:val="20"/>
+          <w:szCs w:val="20"/>
+        </w:rPr>
+        <w:t xml:space="preserve">keeps the data and has the control signals as inputs and takes the data to be written or the data that has been read. </w:t>
+      </w:r>
+    </w:p>
+    <w:p>
+      <w:pPr>
+        <w:ind w:firstLine="270"/>
+        <w:rPr>
+          <w:sz w:val="20"/>
+          <w:szCs w:val="20"/>
+        </w:rPr>
+      </w:pPr>
+      <w:r>
+        <w:rPr>
+          <w:sz w:val="20"/>
+          <w:szCs w:val="20"/>
+        </w:rPr>
+        <w:t xml:space="preserve">When Read or Write and CS signals are activate, </w:t>
+      </w:r>
+      <w:r>
+        <w:rPr>
+          <w:sz w:val="20"/>
+          <w:szCs w:val="20"/>
+        </w:rPr>
+        <w:t>RAM</w:t>
+      </w:r>
+      <w:r>
+        <w:rPr>
+          <w:sz w:val="20"/>
+          <w:szCs w:val="20"/>
+        </w:rPr>
+        <w:t xml:space="preserve"> would use the address data to write to or read from memory.</w:t>
+      </w:r>
+    </w:p>
+    <w:p>
+      <w:pPr>
+        <w:pStyle w:val="IEEEReferenceItem"/>
+        <w:numPr>
+          <w:ilvl w:val="0"/>
+          <w:numId w:val="0"/>
+        </w:numPr>
+        <w:ind w:firstLine="270"/>
+        <w:rPr>
+          <w:sz w:val="20"/>
+          <w:szCs w:val="20"/>
+        </w:rPr>
+      </w:pPr>
+    </w:p>
+    <w:p>
+      <w:pPr>
+        <w:pStyle w:val="IEEEReferenceItem"/>
+        <w:numPr>
+          <w:ilvl w:val="0"/>
+          <w:numId w:val="0"/>
+        </w:numPr>
+        <w:rPr>
+          <w:sz w:val="20"/>
+          <w:szCs w:val="20"/>
+        </w:rPr>
+      </w:pPr>
+      <w:r>
+        <w:rPr>
+          <w:noProof/>
+        </w:rPr>
+        <w:drawing>
+          <wp:inline distT="0" distB="0" distL="0" distR="0" wp14:anchorId="783AFCC7" wp14:editId="3C291346">
+            <wp:extent cx="3094778" cy="3277713"/>
+            <wp:effectExtent l="0" t="0" r="4445" b="0"/>
+            <wp:docPr id="8" name="Picture 8"/>
+            <wp:cNvGraphicFramePr>
+              <a:graphicFrameLocks xmlns:a="http://schemas.openxmlformats.org/drawingml/2006/main" noChangeAspect="1"/>
+            </wp:cNvGraphicFramePr>
+            <a:graphic xmlns:a="http://schemas.openxmlformats.org/drawingml/2006/main">
+              <a:graphicData uri="http://schemas.openxmlformats.org/drawingml/2006/picture">
+                <pic:pic xmlns:pic="http://schemas.openxmlformats.org/drawingml/2006/picture">
+                  <pic:nvPicPr>
+                    <pic:cNvPr id="1" name="dld4_1.PNG"/>
+                    <pic:cNvPicPr/>
+                  </pic:nvPicPr>
+                  <pic:blipFill>
+                    <a:blip r:embed="rId14">
+                      <a:extLst>
+                        <a:ext uri="{28A0092B-C50C-407E-A947-70E740481C1C}">
+                          <a14:useLocalDpi xmlns:a14="http://schemas.microsoft.com/office/drawing/2010/main" val="0"/>
+                        </a:ext>
+                      </a:extLst>
+                    </a:blip>
+                    <a:stretch>
+                      <a:fillRect/>
+                    </a:stretch>
+                  </pic:blipFill>
+                  <pic:spPr>
+                    <a:xfrm>
+                      <a:off x="0" y="0"/>
+                      <a:ext cx="3096887" cy="3279947"/>
+                    </a:xfrm>
+                    <a:prstGeom prst="rect">
+                      <a:avLst/>
+                    </a:prstGeom>
+                  </pic:spPr>
+                </pic:pic>
+              </a:graphicData>
+            </a:graphic>
+          </wp:inline>
+        </w:drawing>
+      </w:r>
+    </w:p>
+    <w:p>
+      <w:pPr>
+        <w:pStyle w:val="IEEEParagraph"/>
+        <w:keepNext/>
+        <w:ind w:left="1440" w:firstLine="0"/>
+        <w:rPr>
+          <w:b/>
+          <w:sz w:val="16"/>
+          <w:szCs w:val="16"/>
+        </w:rPr>
+      </w:pPr>
+      <w:r>
+        <w:rPr>
+          <w:b/>
+          <w:sz w:val="16"/>
+          <w:szCs w:val="16"/>
+        </w:rPr>
+        <w:lastRenderedPageBreak/>
+        <w:t>Figure</w:t>
+      </w:r>
+      <w:r>
+        <w:rPr>
+          <w:b/>
+          <w:sz w:val="16"/>
+          <w:szCs w:val="16"/>
+        </w:rPr>
+        <w:t xml:space="preserve"> 8</w:t>
+      </w:r>
+      <w:r>
+        <w:rPr>
+          <w:b/>
+          <w:sz w:val="16"/>
+          <w:szCs w:val="16"/>
+        </w:rPr>
+        <w:t xml:space="preserve">: </w:t>
+      </w:r>
+      <w:r>
+        <w:rPr>
+          <w:b/>
+          <w:sz w:val="16"/>
+          <w:szCs w:val="16"/>
+        </w:rPr>
+        <w:t>FIFO unit</w:t>
+      </w:r>
+      <w:r>
+        <w:rPr>
+          <w:b/>
+          <w:sz w:val="16"/>
+          <w:szCs w:val="16"/>
+        </w:rPr>
+        <w:t xml:space="preserve"> </w:t>
+      </w:r>
+    </w:p>
+    <w:p>
+      <w:pPr>
+        <w:pStyle w:val="IEEEParagraph"/>
+        <w:keepNext/>
+        <w:ind w:left="1440" w:firstLine="0"/>
+        <w:rPr>
+          <w:b/>
+          <w:sz w:val="16"/>
+          <w:szCs w:val="16"/>
+        </w:rPr>
+      </w:pPr>
+    </w:p>
+    <w:p>
+      <w:pPr>
+        <w:pStyle w:val="IEEEParagraph"/>
+        <w:keepNext/>
+        <w:ind w:left="1440" w:firstLine="0"/>
+        <w:rPr>
+          <w:b/>
+          <w:sz w:val="16"/>
+          <w:szCs w:val="16"/>
+        </w:rPr>
+      </w:pPr>
+    </w:p>
+    <w:p>
+      <w:pPr>
+        <w:pStyle w:val="IEEEReferenceItem"/>
+        <w:numPr>
+          <w:ilvl w:val="0"/>
+          <w:numId w:val="0"/>
+        </w:numPr>
+        <w:ind w:left="432" w:hanging="432"/>
+        <w:rPr>
+          <w:sz w:val="20"/>
+          <w:szCs w:val="20"/>
+        </w:rPr>
+      </w:pPr>
+      <w:r>
+        <w:rPr>
+          <w:noProof/>
+        </w:rPr>
+        <w:drawing>
+          <wp:inline distT="0" distB="0" distL="0" distR="0" wp14:anchorId="08B4AEDC" wp14:editId="30ED862A">
+            <wp:extent cx="3100705" cy="2908784"/>
+            <wp:effectExtent l="0" t="0" r="0" b="12700"/>
+            <wp:docPr id="9" name="Picture 9"/>
+            <wp:cNvGraphicFramePr>
+              <a:graphicFrameLocks xmlns:a="http://schemas.openxmlformats.org/drawingml/2006/main" noChangeAspect="1"/>
+            </wp:cNvGraphicFramePr>
+            <a:graphic xmlns:a="http://schemas.openxmlformats.org/drawingml/2006/main">
+              <a:graphicData uri="http://schemas.openxmlformats.org/drawingml/2006/picture">
+                <pic:pic xmlns:pic="http://schemas.openxmlformats.org/drawingml/2006/picture">
+                  <pic:nvPicPr>
+                    <pic:cNvPr id="3" name="dld4_1_1.PNG"/>
+                    <pic:cNvPicPr/>
+                  </pic:nvPicPr>
+                  <pic:blipFill>
+                    <a:blip r:embed="rId15">
+                      <a:extLst>
+                        <a:ext uri="{28A0092B-C50C-407E-A947-70E740481C1C}">
+                          <a14:useLocalDpi xmlns:a14="http://schemas.microsoft.com/office/drawing/2010/main" val="0"/>
+                        </a:ext>
+                      </a:extLst>
+                    </a:blip>
+                    <a:stretch>
+                      <a:fillRect/>
+                    </a:stretch>
+                  </pic:blipFill>
+                  <pic:spPr>
+                    <a:xfrm>
+                      <a:off x="0" y="0"/>
+                      <a:ext cx="3101340" cy="2909380"/>
+                    </a:xfrm>
+                    <a:prstGeom prst="rect">
+                      <a:avLst/>
+                    </a:prstGeom>
+                  </pic:spPr>
+                </pic:pic>
+              </a:graphicData>
+            </a:graphic>
+          </wp:inline>
+        </w:drawing>
+      </w:r>
+    </w:p>
+    <w:p>
+      <w:pPr>
+        <w:pStyle w:val="IEEEParagraph"/>
+        <w:keepNext/>
+        <w:ind w:left="1440" w:firstLine="0"/>
+        <w:rPr>
+          <w:b/>
+          <w:sz w:val="16"/>
+          <w:szCs w:val="16"/>
+        </w:rPr>
+      </w:pPr>
+      <w:r>
+        <w:rPr>
+          <w:szCs w:val="20"/>
+        </w:rPr>
+        <w:t xml:space="preserve">     </w:t>
+      </w:r>
+      <w:r>
+        <w:rPr>
+          <w:b/>
+          <w:sz w:val="16"/>
+          <w:szCs w:val="16"/>
+        </w:rPr>
+        <w:t>Figure</w:t>
+      </w:r>
+      <w:r>
+        <w:rPr>
+          <w:b/>
+          <w:sz w:val="16"/>
+          <w:szCs w:val="16"/>
+        </w:rPr>
+        <w:t xml:space="preserve"> 9</w:t>
+      </w:r>
+      <w:r>
+        <w:rPr>
+          <w:b/>
+          <w:sz w:val="16"/>
+          <w:szCs w:val="16"/>
+        </w:rPr>
+        <w:t xml:space="preserve">: </w:t>
+      </w:r>
+      <w:r>
+        <w:rPr>
+          <w:b/>
+          <w:sz w:val="16"/>
+          <w:szCs w:val="16"/>
+        </w:rPr>
+        <w:t>RAM unit</w:t>
+      </w:r>
+    </w:p>
+    <w:p>
+      <w:pPr>
+        <w:pStyle w:val="IEEEReferenceItem"/>
+        <w:numPr>
+          <w:ilvl w:val="0"/>
+          <w:numId w:val="0"/>
+        </w:numPr>
+        <w:ind w:left="432" w:hanging="432"/>
+        <w:rPr>
+          <w:sz w:val="20"/>
+          <w:szCs w:val="20"/>
+        </w:rPr>
+      </w:pPr>
+    </w:p>
+    <w:p>
+      <w:pPr>
+        <w:ind w:firstLine="270"/>
+        <w:rPr>
+          <w:sz w:val="20"/>
+          <w:szCs w:val="20"/>
+        </w:rPr>
+      </w:pPr>
+      <w:r>
+        <w:rPr>
+          <w:sz w:val="20"/>
+          <w:szCs w:val="20"/>
+        </w:rPr>
+        <w:t xml:space="preserve">Writing and reading entire memory of our FIFO would take 10ns, which is pretty fast, but we were unable to increase the delay due to </w:t>
+      </w:r>
+      <w:r>
+        <w:rPr>
+          <w:sz w:val="20"/>
+          <w:szCs w:val="20"/>
+        </w:rPr>
+        <w:t>FPGA</w:t>
+      </w:r>
+      <w:r>
+        <w:rPr>
+          <w:sz w:val="20"/>
+          <w:szCs w:val="20"/>
+        </w:rPr>
+        <w:t xml:space="preserve"> not allowing memories having more than 13 </w:t>
+      </w:r>
+      <w:r>
+        <w:rPr>
+          <w:sz w:val="20"/>
+          <w:szCs w:val="20"/>
+        </w:rPr>
+        <w:t>address</w:t>
+      </w:r>
+      <w:r>
+        <w:rPr>
+          <w:sz w:val="20"/>
+          <w:szCs w:val="20"/>
+        </w:rPr>
+        <w:t xml:space="preserve"> bit</w:t>
+      </w:r>
+      <w:r>
+        <w:rPr>
+          <w:sz w:val="20"/>
+          <w:szCs w:val="20"/>
+        </w:rPr>
+        <w:t>s</w:t>
+      </w:r>
+      <w:r>
+        <w:rPr>
+          <w:sz w:val="20"/>
+          <w:szCs w:val="20"/>
+        </w:rPr>
+        <w:t>.</w:t>
+      </w:r>
+    </w:p>
+    <w:p>
+      <w:pPr>
+        <w:pStyle w:val="IEEEReferenceItem"/>
+        <w:numPr>
+          <w:ilvl w:val="0"/>
+          <w:numId w:val="0"/>
+        </w:numPr>
+        <w:ind w:left="432" w:hanging="432"/>
+        <w:rPr>
+          <w:sz w:val="20"/>
+          <w:szCs w:val="20"/>
+        </w:rPr>
+      </w:pPr>
+    </w:p>
+    <w:p>
+      <w:pPr>
+        <w:pStyle w:val="IEEEReferenceItem"/>
+        <w:numPr>
+          <w:ilvl w:val="0"/>
+          <w:numId w:val="0"/>
+        </w:numPr>
+        <w:ind w:left="432" w:hanging="432"/>
+        <w:rPr>
+          <w:sz w:val="20"/>
+          <w:szCs w:val="20"/>
+        </w:rPr>
+      </w:pPr>
+      <w:r>
+        <w:rPr>
+          <w:sz w:val="20"/>
+          <w:szCs w:val="20"/>
+        </w:rPr>
+        <w:tab/>
+      </w:r>
+      <w:r>
+        <w:rPr>
+          <w:sz w:val="20"/>
+          <w:szCs w:val="20"/>
+        </w:rPr>
+        <w:tab/>
+      </w:r>
+      <w:r>
+        <w:rPr>
+          <w:sz w:val="20"/>
+          <w:szCs w:val="20"/>
+        </w:rPr>
+        <w:tab/>
+      </w:r>
+      <w:r>
+        <w:rPr>
+          <w:sz w:val="20"/>
+          <w:szCs w:val="20"/>
+        </w:rPr>
+        <w:t xml:space="preserve">      </w:t>
+      </w:r>
+      <w:r>
+        <w:rPr>
+          <w:sz w:val="20"/>
+          <w:szCs w:val="20"/>
+        </w:rPr>
+        <w:t>D</w:t>
+      </w:r>
+      <w:r>
+        <w:rPr>
+          <w:sz w:val="20"/>
+          <w:szCs w:val="20"/>
+        </w:rPr>
+        <w:t xml:space="preserve">. </w:t>
+      </w:r>
+      <w:r>
+        <w:rPr>
+          <w:sz w:val="20"/>
+          <w:szCs w:val="20"/>
+        </w:rPr>
+        <w:t>Part 4</w:t>
+      </w:r>
+    </w:p>
+    <w:p>
+      <w:pPr>
+        <w:pStyle w:val="IEEEReferenceItem"/>
+        <w:numPr>
+          <w:ilvl w:val="0"/>
+          <w:numId w:val="0"/>
+        </w:numPr>
+        <w:ind w:left="432" w:hanging="432"/>
+        <w:rPr>
+          <w:sz w:val="20"/>
+          <w:szCs w:val="20"/>
+        </w:rPr>
+      </w:pPr>
+      <w:r>
+        <w:rPr>
+          <w:sz w:val="20"/>
+          <w:szCs w:val="20"/>
+        </w:rPr>
+        <w:tab/>
+      </w:r>
+      <w:r>
+        <w:rPr>
+          <w:sz w:val="20"/>
+          <w:szCs w:val="20"/>
+        </w:rPr>
+        <w:tab/>
+      </w:r>
+    </w:p>
+    <w:p>
+      <w:pPr>
+        <w:ind w:firstLine="270"/>
+        <w:rPr>
+          <w:sz w:val="20"/>
+          <w:szCs w:val="20"/>
+        </w:rPr>
+      </w:pPr>
+      <w:r>
+        <w:rPr>
+          <w:sz w:val="20"/>
+          <w:szCs w:val="20"/>
+        </w:rPr>
+        <w:t>In this part we have 2 different methods to build Echo:</w:t>
+      </w:r>
+    </w:p>
+    <w:p>
+      <w:pPr>
+        <w:rPr>
+          <w:sz w:val="20"/>
+          <w:szCs w:val="20"/>
+        </w:rPr>
+      </w:pPr>
+      <w:r>
+        <w:rPr>
+          <w:sz w:val="20"/>
+          <w:szCs w:val="20"/>
+        </w:rPr>
+        <w:t>1. Simple echo using a simple delay by writing and reading from FIFO and add its lowered version to original audio.</w:t>
+      </w:r>
+    </w:p>
+    <w:p>
+      <w:pPr>
+        <w:rPr>
+          <w:sz w:val="20"/>
+          <w:szCs w:val="20"/>
+        </w:rPr>
+      </w:pPr>
+      <w:r>
+        <w:rPr>
+          <w:sz w:val="20"/>
+          <w:szCs w:val="20"/>
+        </w:rPr>
+        <w:t>2. Multiple echo-using differentials between in and out audio by rewriting in FIFO the lowered version of audio.</w:t>
+      </w:r>
+    </w:p>
+    <w:p>
+      <w:pPr>
+        <w:ind w:firstLine="270"/>
+        <w:rPr>
+          <w:sz w:val="20"/>
+          <w:szCs w:val="20"/>
+        </w:rPr>
+      </w:pPr>
+      <w:r>
+        <w:rPr>
+          <w:sz w:val="20"/>
+          <w:szCs w:val="20"/>
+        </w:rPr>
+        <w:t>As mentioned, digital version of audio signal is entered single Echo and is changed using MAC by being multiplied and added to itself. FIFO generates the delay needed and USE_FIFO generates control signals required for FIFO.</w:t>
+      </w:r>
+    </w:p>
+    <w:p>
+      <w:pPr>
+        <w:rPr>
+          <w:sz w:val="20"/>
+          <w:szCs w:val="20"/>
+        </w:rPr>
+      </w:pPr>
+    </w:p>
+    <w:p>
+      <w:pPr>
+        <w:ind w:firstLine="270"/>
+        <w:rPr>
+          <w:sz w:val="20"/>
+          <w:szCs w:val="20"/>
+        </w:rPr>
+      </w:pPr>
+      <w:r>
+        <w:rPr>
+          <w:sz w:val="20"/>
+          <w:szCs w:val="20"/>
+        </w:rPr>
+        <w:t>To do this part the code is shown as below:</w:t>
+      </w:r>
+    </w:p>
+    <w:p>
+      <w:pPr>
+        <w:ind w:firstLine="270"/>
+        <w:rPr>
+          <w:sz w:val="20"/>
+          <w:szCs w:val="20"/>
+        </w:rPr>
+      </w:pPr>
+    </w:p>
+    <w:p>
+      <w:pPr>
+        <w:rPr>
+          <w:sz w:val="20"/>
+          <w:szCs w:val="20"/>
+        </w:rPr>
+      </w:pPr>
+      <w:r>
+        <w:rPr>
+          <w:noProof/>
+          <w:sz w:val="20"/>
+          <w:szCs w:val="20"/>
+          <w:lang w:val="en-US" w:eastAsia="en-US"/>
+        </w:rPr>
+        <w:drawing>
+          <wp:inline distT="0" distB="0" distL="0" distR="0" wp14:anchorId="20443055" wp14:editId="06C9A0A3">
+            <wp:extent cx="3105150" cy="887095"/>
+            <wp:effectExtent l="0" t="0" r="0" b="1905"/>
+            <wp:docPr id="10" name="Picture 10" descr="Macintosh HD:Users:User:Desktop:Screen Shot 2017-12-29 at 7.54.39 PM.png"/>
+            <wp:cNvGraphicFramePr>
+              <a:graphicFrameLocks xmlns:a="http://schemas.openxmlformats.org/drawingml/2006/main" noChangeAspect="1"/>
+            </wp:cNvGraphicFramePr>
+            <a:graphic xmlns:a="http://schemas.openxmlformats.org/drawingml/2006/main">
+              <a:graphicData uri="http://schemas.openxmlformats.org/drawingml/2006/picture">
+                <pic:pic xmlns:pic="http://schemas.openxmlformats.org/drawingml/2006/picture">
+                  <pic:nvPicPr>
+                    <pic:cNvPr id="0" name="Picture 7" descr="Macintosh HD:Users:User:Desktop:Screen Shot 2017-12-29 at 7.54.39 PM.png"/>
+                    <pic:cNvPicPr>
+                      <a:picLocks noChangeAspect="1" noChangeArrowheads="1"/>
+                    </pic:cNvPicPr>
+                  </pic:nvPicPr>
+                  <pic:blipFill>
+                    <a:blip r:embed="rId16">
+                      <a:extLst>
+                        <a:ext uri="{28A0092B-C50C-407E-A947-70E740481C1C}">
+                          <a14:useLocalDpi xmlns:a14="http://schemas.microsoft.com/office/drawing/2010/main" val="0"/>
+                        </a:ext>
+                      </a:extLst>
+                    </a:blip>
+                    <a:srcRect/>
+                    <a:stretch>
+                      <a:fillRect/>
+                    </a:stretch>
+                  </pic:blipFill>
+                  <pic:spPr bwMode="auto">
+                    <a:xfrm>
+                      <a:off x="0" y="0"/>
+                      <a:ext cx="3105150" cy="887095"/>
+                    </a:xfrm>
+                    <a:prstGeom prst="rect">
+                      <a:avLst/>
+                    </a:prstGeom>
+                    <a:noFill/>
+                    <a:ln>
+                      <a:noFill/>
+                    </a:ln>
+                  </pic:spPr>
+                </pic:pic>
+              </a:graphicData>
+            </a:graphic>
+          </wp:inline>
+        </w:drawing>
+      </w:r>
+    </w:p>
+    <w:p>
+      <w:pPr>
+        <w:pStyle w:val="IEEEParagraph"/>
+        <w:keepNext/>
+        <w:ind w:left="1440" w:firstLine="0"/>
+        <w:rPr>
+          <w:b/>
+          <w:sz w:val="16"/>
+          <w:szCs w:val="16"/>
+        </w:rPr>
+      </w:pPr>
+      <w:r>
+        <w:rPr>
+          <w:szCs w:val="20"/>
+        </w:rPr>
+        <w:t xml:space="preserve"> </w:t>
+      </w:r>
+      <w:r>
+        <w:rPr>
+          <w:b/>
+          <w:sz w:val="16"/>
+          <w:szCs w:val="16"/>
+        </w:rPr>
+        <w:t>Figure</w:t>
+      </w:r>
+      <w:r>
+        <w:rPr>
+          <w:b/>
+          <w:sz w:val="16"/>
+          <w:szCs w:val="16"/>
+        </w:rPr>
+        <w:t xml:space="preserve"> 10</w:t>
+      </w:r>
+      <w:r>
+        <w:rPr>
+          <w:b/>
+          <w:sz w:val="16"/>
+          <w:szCs w:val="16"/>
+        </w:rPr>
+        <w:t xml:space="preserve">: </w:t>
+      </w:r>
+      <w:r>
+        <w:rPr>
+          <w:b/>
+          <w:sz w:val="16"/>
+          <w:szCs w:val="16"/>
+        </w:rPr>
+        <w:t>Including Echo</w:t>
+      </w:r>
+    </w:p>
+    <w:p>
+      <w:pPr>
+        <w:pStyle w:val="IEEEParagraph"/>
+        <w:keepNext/>
+        <w:ind w:left="1440" w:firstLine="0"/>
+        <w:rPr>
+          <w:b/>
+          <w:sz w:val="16"/>
+          <w:szCs w:val="16"/>
+        </w:rPr>
+      </w:pPr>
+    </w:p>
+    <w:p>
+      <w:pPr>
+        <w:ind w:firstLine="270"/>
+        <w:rPr>
+          <w:sz w:val="20"/>
+          <w:szCs w:val="20"/>
+        </w:rPr>
+      </w:pPr>
+      <w:r>
+        <w:rPr>
+          <w:sz w:val="20"/>
+          <w:szCs w:val="20"/>
+        </w:rPr>
+        <w:t xml:space="preserve">The logic of this code is: most of the parts are as explained in part 2, with the difference that the output of the binary search unit is the input of the echo unit and the echoed value is put in echo and given to the PWM unit shown above. </w:t>
+      </w:r>
+    </w:p>
+    <w:p>
+      <w:pPr>
+        <w:ind w:firstLine="270"/>
+        <w:rPr>
+          <w:sz w:val="20"/>
+          <w:szCs w:val="20"/>
+        </w:rPr>
+      </w:pPr>
+    </w:p>
+    <w:p>
+      <w:pPr>
+        <w:ind w:firstLine="270"/>
+        <w:rPr>
+          <w:sz w:val="20"/>
+          <w:szCs w:val="20"/>
+        </w:rPr>
+      </w:pPr>
+      <w:r>
+        <w:rPr>
+          <w:noProof/>
+          <w:sz w:val="20"/>
+          <w:szCs w:val="20"/>
+          <w:lang w:val="en-US" w:eastAsia="en-US"/>
+        </w:rPr>
+        <w:lastRenderedPageBreak/>
+        <w:drawing>
+          <wp:inline distT="0" distB="0" distL="0" distR="0" wp14:anchorId="7096B702" wp14:editId="63A11EA1">
+            <wp:extent cx="3093401" cy="758586"/>
+            <wp:effectExtent l="0" t="0" r="5715" b="3810"/>
+            <wp:docPr id="11" name="Picture 11" descr="Macintosh HD:Users:User:Desktop:Screen Shot 2017-12-29 at 7.58.04 PM.png"/>
+            <wp:cNvGraphicFramePr>
+              <a:graphicFrameLocks xmlns:a="http://schemas.openxmlformats.org/drawingml/2006/main" noChangeAspect="1"/>
+            </wp:cNvGraphicFramePr>
+            <a:graphic xmlns:a="http://schemas.openxmlformats.org/drawingml/2006/main">
+              <a:graphicData uri="http://schemas.openxmlformats.org/drawingml/2006/picture">
+                <pic:pic xmlns:pic="http://schemas.openxmlformats.org/drawingml/2006/picture">
+                  <pic:nvPicPr>
+                    <pic:cNvPr id="0" name="Picture 8" descr="Macintosh HD:Users:User:Desktop:Screen Shot 2017-12-29 at 7.58.04 PM.png"/>
+                    <pic:cNvPicPr>
+                      <a:picLocks noChangeAspect="1" noChangeArrowheads="1"/>
+                    </pic:cNvPicPr>
+                  </pic:nvPicPr>
+                  <pic:blipFill>
+                    <a:blip r:embed="rId17">
+                      <a:extLst>
+                        <a:ext uri="{28A0092B-C50C-407E-A947-70E740481C1C}">
+                          <a14:useLocalDpi xmlns:a14="http://schemas.microsoft.com/office/drawing/2010/main" val="0"/>
+                        </a:ext>
+                      </a:extLst>
+                    </a:blip>
+                    <a:srcRect/>
+                    <a:stretch>
+                      <a:fillRect/>
+                    </a:stretch>
+                  </pic:blipFill>
+                  <pic:spPr bwMode="auto">
+                    <a:xfrm>
+                      <a:off x="0" y="0"/>
+                      <a:ext cx="3096260" cy="759287"/>
+                    </a:xfrm>
+                    <a:prstGeom prst="rect">
+                      <a:avLst/>
+                    </a:prstGeom>
+                    <a:noFill/>
+                    <a:ln>
+                      <a:noFill/>
+                    </a:ln>
+                  </pic:spPr>
+                </pic:pic>
+              </a:graphicData>
+            </a:graphic>
+          </wp:inline>
+        </w:drawing>
+      </w:r>
+    </w:p>
+    <w:p>
+      <w:pPr>
+        <w:pStyle w:val="IEEEParagraph"/>
+        <w:keepNext/>
+        <w:ind w:left="1440" w:firstLine="0"/>
+        <w:rPr>
+          <w:b/>
+          <w:sz w:val="16"/>
+          <w:szCs w:val="16"/>
+        </w:rPr>
+      </w:pPr>
+      <w:r>
+        <w:rPr>
+          <w:b/>
+          <w:sz w:val="16"/>
+          <w:szCs w:val="16"/>
+        </w:rPr>
+        <w:t>Figure</w:t>
+      </w:r>
+      <w:r>
+        <w:rPr>
+          <w:b/>
+          <w:sz w:val="16"/>
+          <w:szCs w:val="16"/>
+        </w:rPr>
+        <w:t xml:space="preserve"> 11</w:t>
+      </w:r>
+      <w:r>
+        <w:rPr>
+          <w:b/>
+          <w:sz w:val="16"/>
+          <w:szCs w:val="16"/>
+        </w:rPr>
+        <w:t xml:space="preserve">: </w:t>
+      </w:r>
+      <w:r>
+        <w:rPr>
+          <w:b/>
+          <w:sz w:val="16"/>
+          <w:szCs w:val="16"/>
+        </w:rPr>
+        <w:t>inside the singleEcho unit</w:t>
+      </w:r>
+    </w:p>
+    <w:p>
+      <w:pPr>
+        <w:ind w:firstLine="270"/>
+        <w:rPr>
+          <w:sz w:val="20"/>
+          <w:szCs w:val="20"/>
+        </w:rPr>
+      </w:pPr>
+      <w:r>
+        <w:rPr>
+          <w:sz w:val="20"/>
+          <w:szCs w:val="20"/>
+        </w:rPr>
+        <w:t xml:space="preserve">Use FIFO generates the write and read enable signals that are basically the FIFO control signals. </w:t>
+      </w:r>
+    </w:p>
+    <w:p>
+      <w:pPr>
+        <w:ind w:firstLine="270"/>
+        <w:rPr>
+          <w:sz w:val="20"/>
+          <w:szCs w:val="20"/>
+        </w:rPr>
+      </w:pPr>
+      <w:r>
+        <w:rPr>
+          <w:sz w:val="20"/>
+          <w:szCs w:val="20"/>
+        </w:rPr>
+        <w:t>Figure 12</w:t>
+      </w:r>
+      <w:r>
+        <w:rPr>
+          <w:sz w:val="20"/>
+          <w:szCs w:val="20"/>
+        </w:rPr>
+        <w:t xml:space="preserve"> shows how the logic of </w:t>
+      </w:r>
+      <w:proofErr w:type="spellStart"/>
+      <w:r>
+        <w:rPr>
+          <w:sz w:val="20"/>
+          <w:szCs w:val="20"/>
+        </w:rPr>
+        <w:t>use_fifo</w:t>
+      </w:r>
+      <w:proofErr w:type="spellEnd"/>
+      <w:r>
+        <w:rPr>
+          <w:sz w:val="20"/>
+          <w:szCs w:val="20"/>
+        </w:rPr>
+        <w:t xml:space="preserve"> works. </w:t>
+      </w:r>
+    </w:p>
+    <w:p>
+      <w:pPr>
+        <w:ind w:firstLine="270"/>
+        <w:rPr>
+          <w:sz w:val="20"/>
+          <w:szCs w:val="20"/>
+        </w:rPr>
+      </w:pPr>
+      <w:r>
+        <w:rPr>
+          <w:sz w:val="20"/>
+          <w:szCs w:val="20"/>
+        </w:rPr>
+        <w:t xml:space="preserve">The difference between single and multiple </w:t>
+      </w:r>
+      <w:proofErr w:type="gramStart"/>
+      <w:r>
+        <w:rPr>
+          <w:sz w:val="20"/>
+          <w:szCs w:val="20"/>
+        </w:rPr>
+        <w:t>echo</w:t>
+      </w:r>
+      <w:proofErr w:type="gramEnd"/>
+      <w:r>
+        <w:rPr>
+          <w:sz w:val="20"/>
+          <w:szCs w:val="20"/>
+        </w:rPr>
+        <w:t xml:space="preserve"> is in the </w:t>
+      </w:r>
+      <w:r>
+        <w:rPr>
+          <w:sz w:val="20"/>
+          <w:szCs w:val="20"/>
+        </w:rPr>
+        <w:t xml:space="preserve">inputs and function of </w:t>
+      </w:r>
+      <w:r>
+        <w:rPr>
+          <w:sz w:val="20"/>
+          <w:szCs w:val="20"/>
+        </w:rPr>
+        <w:t xml:space="preserve">Mac (multiply and accumulate) unit. </w:t>
+      </w:r>
+      <w:r>
+        <w:rPr>
+          <w:sz w:val="20"/>
+          <w:szCs w:val="20"/>
+        </w:rPr>
+        <w:t>Figure 13</w:t>
+      </w:r>
+      <w:r>
+        <w:rPr>
+          <w:sz w:val="20"/>
+          <w:szCs w:val="20"/>
+        </w:rPr>
+        <w:t xml:space="preserve"> shows how </w:t>
+      </w:r>
+      <w:r>
+        <w:rPr>
+          <w:sz w:val="20"/>
+          <w:szCs w:val="20"/>
+        </w:rPr>
+        <w:t>multiple</w:t>
+      </w:r>
+      <w:r>
+        <w:rPr>
+          <w:sz w:val="20"/>
+          <w:szCs w:val="20"/>
+        </w:rPr>
+        <w:t xml:space="preserve"> echo logic is meant to work. </w:t>
+      </w:r>
+      <w:r>
+        <w:rPr>
+          <w:sz w:val="20"/>
+          <w:szCs w:val="20"/>
+        </w:rPr>
+        <w:t>The mac unit for s</w:t>
+      </w:r>
+      <w:r>
+        <w:rPr>
+          <w:sz w:val="20"/>
+          <w:szCs w:val="20"/>
+        </w:rPr>
+        <w:t>ingle echo is shown in figure 14</w:t>
+      </w:r>
+      <w:r>
+        <w:rPr>
+          <w:sz w:val="20"/>
+          <w:szCs w:val="20"/>
+        </w:rPr>
+        <w:t xml:space="preserve"> and fo</w:t>
+      </w:r>
+      <w:r>
+        <w:rPr>
+          <w:sz w:val="20"/>
+          <w:szCs w:val="20"/>
+        </w:rPr>
+        <w:t xml:space="preserve">r the multiple echo </w:t>
+      </w:r>
+      <w:r>
+        <w:rPr>
+          <w:sz w:val="20"/>
+          <w:szCs w:val="20"/>
+        </w:rPr>
+        <w:t xml:space="preserve">addition is turned to subtraction. </w:t>
+      </w:r>
+      <w:r>
+        <w:rPr>
+          <w:sz w:val="20"/>
+          <w:szCs w:val="20"/>
+        </w:rPr>
+        <w:t xml:space="preserve"> </w:t>
+      </w:r>
+    </w:p>
+    <w:p>
+      <w:pPr>
+        <w:ind w:firstLine="270"/>
+        <w:rPr>
+          <w:sz w:val="20"/>
+          <w:szCs w:val="20"/>
+        </w:rPr>
+      </w:pPr>
+    </w:p>
+    <w:p>
+      <w:pPr>
+        <w:ind w:firstLine="270"/>
+        <w:rPr>
+          <w:sz w:val="20"/>
+          <w:szCs w:val="20"/>
+        </w:rPr>
+      </w:pPr>
+      <w:r>
+        <w:rPr>
+          <w:noProof/>
+          <w:sz w:val="20"/>
+          <w:szCs w:val="20"/>
+          <w:lang w:val="en-US" w:eastAsia="en-US"/>
+        </w:rPr>
+        <w:drawing>
+          <wp:inline distT="0" distB="0" distL="0" distR="0" wp14:anchorId="2360FF14" wp14:editId="3186FADA">
+            <wp:extent cx="3087370" cy="1484630"/>
+            <wp:effectExtent l="0" t="0" r="11430" b="0"/>
+            <wp:docPr id="14" name="Picture 14" descr="Macintosh HD:Users:User:Desktop:photo_2017-12-29_22-10-41.jpg"/>
+            <wp:cNvGraphicFramePr>
+              <a:graphicFrameLocks xmlns:a="http://schemas.openxmlformats.org/drawingml/2006/main" noChangeAspect="1"/>
+            </wp:cNvGraphicFramePr>
+            <a:graphic xmlns:a="http://schemas.openxmlformats.org/drawingml/2006/main">
+              <a:graphicData uri="http://schemas.openxmlformats.org/drawingml/2006/picture">
+                <pic:pic xmlns:pic="http://schemas.openxmlformats.org/drawingml/2006/picture">
+                  <pic:nvPicPr>
+                    <pic:cNvPr id="0" name="Picture 11" descr="Macintosh HD:Users:User:Desktop:photo_2017-12-29_22-10-41.jpg"/>
+                    <pic:cNvPicPr>
+                      <a:picLocks noChangeAspect="1" noChangeArrowheads="1"/>
+                    </pic:cNvPicPr>
+                  </pic:nvPicPr>
+                  <pic:blipFill>
+                    <a:blip r:embed="rId18">
+                      <a:extLst>
+                        <a:ext uri="{28A0092B-C50C-407E-A947-70E740481C1C}">
+                          <a14:useLocalDpi xmlns:a14="http://schemas.microsoft.com/office/drawing/2010/main" val="0"/>
+                        </a:ext>
+                      </a:extLst>
+                    </a:blip>
+                    <a:srcRect/>
+                    <a:stretch>
+                      <a:fillRect/>
+                    </a:stretch>
+                  </pic:blipFill>
+                  <pic:spPr bwMode="auto">
+                    <a:xfrm>
+                      <a:off x="0" y="0"/>
+                      <a:ext cx="3087370" cy="1484630"/>
+                    </a:xfrm>
+                    <a:prstGeom prst="rect">
+                      <a:avLst/>
+                    </a:prstGeom>
+                    <a:noFill/>
+                    <a:ln>
+                      <a:noFill/>
+                    </a:ln>
+                  </pic:spPr>
+                </pic:pic>
+              </a:graphicData>
+            </a:graphic>
+          </wp:inline>
+        </w:drawing>
+      </w:r>
+    </w:p>
+    <w:p>
+      <w:pPr>
+        <w:pStyle w:val="IEEEParagraph"/>
+        <w:keepNext/>
+        <w:rPr>
+          <w:b/>
+          <w:sz w:val="16"/>
+          <w:szCs w:val="16"/>
+        </w:rPr>
+      </w:pPr>
+      <w:r>
+        <w:rPr>
+          <w:b/>
+          <w:sz w:val="16"/>
+          <w:szCs w:val="16"/>
+        </w:rPr>
+        <w:t xml:space="preserve">                      </w:t>
+      </w:r>
+      <w:r>
+        <w:rPr>
+          <w:b/>
+          <w:sz w:val="16"/>
+          <w:szCs w:val="16"/>
+        </w:rPr>
+        <w:t>Figure</w:t>
+      </w:r>
+      <w:r>
+        <w:rPr>
+          <w:b/>
+          <w:sz w:val="16"/>
+          <w:szCs w:val="16"/>
+        </w:rPr>
+        <w:t xml:space="preserve"> 12</w:t>
+      </w:r>
+      <w:r>
+        <w:rPr>
+          <w:b/>
+          <w:sz w:val="16"/>
+          <w:szCs w:val="16"/>
+        </w:rPr>
+        <w:t xml:space="preserve">: </w:t>
+      </w:r>
+      <w:r>
+        <w:rPr>
+          <w:b/>
+          <w:sz w:val="16"/>
+          <w:szCs w:val="16"/>
+        </w:rPr>
+        <w:t>How FIFO control signals work</w:t>
+      </w:r>
+    </w:p>
+    <w:p>
+      <w:pPr>
+        <w:ind w:firstLine="270"/>
+        <w:rPr>
+          <w:sz w:val="20"/>
+          <w:szCs w:val="20"/>
+        </w:rPr>
+      </w:pPr>
+    </w:p>
+    <w:p>
+      <w:pPr>
+        <w:ind w:left="432" w:firstLine="270"/>
+        <w:rPr>
+          <w:sz w:val="20"/>
+          <w:szCs w:val="20"/>
+        </w:rPr>
+      </w:pPr>
+      <w:r>
+        <w:rPr>
+          <w:noProof/>
+          <w:sz w:val="20"/>
+          <w:szCs w:val="20"/>
+          <w:lang w:val="en-US" w:eastAsia="en-US"/>
+        </w:rPr>
+        <w:drawing>
+          <wp:inline distT="0" distB="0" distL="0" distR="0" wp14:anchorId="6F25E9E7" wp14:editId="3B76D302">
+            <wp:extent cx="2399372" cy="1658274"/>
+            <wp:effectExtent l="0" t="0" r="0" b="0"/>
+            <wp:docPr id="15" name="Picture 15" descr="Macintosh HD:Users:User:Desktop:photo_2017-12-29_22-10-44.jpg"/>
+            <wp:cNvGraphicFramePr>
+              <a:graphicFrameLocks xmlns:a="http://schemas.openxmlformats.org/drawingml/2006/main" noChangeAspect="1"/>
+            </wp:cNvGraphicFramePr>
+            <a:graphic xmlns:a="http://schemas.openxmlformats.org/drawingml/2006/main">
+              <a:graphicData uri="http://schemas.openxmlformats.org/drawingml/2006/picture">
+                <pic:pic xmlns:pic="http://schemas.openxmlformats.org/drawingml/2006/picture">
+                  <pic:nvPicPr>
+                    <pic:cNvPr id="0" name="Picture 12" descr="Macintosh HD:Users:User:Desktop:photo_2017-12-29_22-10-44.jpg"/>
+                    <pic:cNvPicPr>
+                      <a:picLocks noChangeAspect="1" noChangeArrowheads="1"/>
+                    </pic:cNvPicPr>
+                  </pic:nvPicPr>
+                  <pic:blipFill>
+                    <a:blip r:embed="rId19">
+                      <a:extLst>
+                        <a:ext uri="{28A0092B-C50C-407E-A947-70E740481C1C}">
+                          <a14:useLocalDpi xmlns:a14="http://schemas.microsoft.com/office/drawing/2010/main" val="0"/>
+                        </a:ext>
+                      </a:extLst>
+                    </a:blip>
+                    <a:srcRect/>
+                    <a:stretch>
+                      <a:fillRect/>
+                    </a:stretch>
+                  </pic:blipFill>
+                  <pic:spPr bwMode="auto">
+                    <a:xfrm>
+                      <a:off x="0" y="0"/>
+                      <a:ext cx="2400920" cy="1659344"/>
+                    </a:xfrm>
+                    <a:prstGeom prst="rect">
+                      <a:avLst/>
+                    </a:prstGeom>
+                    <a:noFill/>
+                    <a:ln>
+                      <a:noFill/>
+                    </a:ln>
+                  </pic:spPr>
+                </pic:pic>
+              </a:graphicData>
+            </a:graphic>
+          </wp:inline>
+        </w:drawing>
+      </w:r>
+    </w:p>
+    <w:p>
+      <w:pPr>
+        <w:pStyle w:val="IEEEParagraph"/>
+        <w:keepNext/>
+        <w:rPr>
+          <w:b/>
+          <w:sz w:val="16"/>
+          <w:szCs w:val="16"/>
+        </w:rPr>
+      </w:pPr>
+      <w:r>
+        <w:rPr>
+          <w:b/>
+          <w:sz w:val="16"/>
+          <w:szCs w:val="16"/>
+        </w:rPr>
+        <w:t xml:space="preserve">                      </w:t>
+      </w:r>
+      <w:r>
+        <w:rPr>
+          <w:b/>
+          <w:sz w:val="16"/>
+          <w:szCs w:val="16"/>
+        </w:rPr>
+        <w:t>Figure</w:t>
+      </w:r>
+      <w:r>
+        <w:rPr>
+          <w:b/>
+          <w:sz w:val="16"/>
+          <w:szCs w:val="16"/>
+        </w:rPr>
+        <w:t xml:space="preserve"> 12</w:t>
+      </w:r>
+      <w:r>
+        <w:rPr>
+          <w:b/>
+          <w:sz w:val="16"/>
+          <w:szCs w:val="16"/>
+        </w:rPr>
+        <w:t xml:space="preserve">: </w:t>
+      </w:r>
+      <w:r>
+        <w:rPr>
+          <w:b/>
+          <w:sz w:val="16"/>
+          <w:szCs w:val="16"/>
+        </w:rPr>
+        <w:t>Single and multiple echo</w:t>
+      </w:r>
+    </w:p>
+    <w:p>
+      <w:pPr>
+        <w:ind w:firstLine="270"/>
+        <w:rPr>
+          <w:sz w:val="20"/>
+          <w:szCs w:val="20"/>
+        </w:rPr>
+      </w:pPr>
+      <w:bookmarkStart w:id="0" w:name="_GoBack"/>
+      <w:bookmarkEnd w:id="0"/>
     </w:p>
     <w:p>
       <w:pPr>
@@ -1172,6 +3626,140 @@
           <w:numId w:val="0"/>
         </w:numPr>
         <w:ind w:left="432" w:hanging="432"/>
+        <w:rPr>
+          <w:sz w:val="20"/>
+          <w:szCs w:val="20"/>
+        </w:rPr>
+      </w:pPr>
+      <w:r>
+        <w:rPr>
+          <w:noProof/>
+          <w:sz w:val="20"/>
+          <w:szCs w:val="20"/>
+          <w:lang w:eastAsia="en-US"/>
+        </w:rPr>
+        <w:drawing>
+          <wp:inline distT="0" distB="0" distL="0" distR="0" wp14:anchorId="53B86C9E" wp14:editId="4ABACBC1">
+            <wp:extent cx="3096260" cy="1294765"/>
+            <wp:effectExtent l="0" t="0" r="2540" b="635"/>
+            <wp:docPr id="12" name="Picture 12" descr="Macintosh HD:Users:User:Desktop:Screen Shot 2017-12-29 at 8.06.12 PM.png"/>
+            <wp:cNvGraphicFramePr>
+              <a:graphicFrameLocks xmlns:a="http://schemas.openxmlformats.org/drawingml/2006/main" noChangeAspect="1"/>
+            </wp:cNvGraphicFramePr>
+            <a:graphic xmlns:a="http://schemas.openxmlformats.org/drawingml/2006/main">
+              <a:graphicData uri="http://schemas.openxmlformats.org/drawingml/2006/picture">
+                <pic:pic xmlns:pic="http://schemas.openxmlformats.org/drawingml/2006/picture">
+                  <pic:nvPicPr>
+                    <pic:cNvPr id="0" name="Picture 9" descr="Macintosh HD:Users:User:Desktop:Screen Shot 2017-12-29 at 8.06.12 PM.png"/>
+                    <pic:cNvPicPr>
+                      <a:picLocks noChangeAspect="1" noChangeArrowheads="1"/>
+                    </pic:cNvPicPr>
+                  </pic:nvPicPr>
+                  <pic:blipFill>
+                    <a:blip r:embed="rId20">
+                      <a:extLst>
+                        <a:ext uri="{28A0092B-C50C-407E-A947-70E740481C1C}">
+                          <a14:useLocalDpi xmlns:a14="http://schemas.microsoft.com/office/drawing/2010/main" val="0"/>
+                        </a:ext>
+                      </a:extLst>
+                    </a:blip>
+                    <a:srcRect/>
+                    <a:stretch>
+                      <a:fillRect/>
+                    </a:stretch>
+                  </pic:blipFill>
+                  <pic:spPr bwMode="auto">
+                    <a:xfrm>
+                      <a:off x="0" y="0"/>
+                      <a:ext cx="3096260" cy="1294765"/>
+                    </a:xfrm>
+                    <a:prstGeom prst="rect">
+                      <a:avLst/>
+                    </a:prstGeom>
+                    <a:noFill/>
+                    <a:ln>
+                      <a:noFill/>
+                    </a:ln>
+                  </pic:spPr>
+                </pic:pic>
+              </a:graphicData>
+            </a:graphic>
+          </wp:inline>
+        </w:drawing>
+      </w:r>
+    </w:p>
+    <w:p>
+      <w:pPr>
+        <w:pStyle w:val="IEEEParagraph"/>
+        <w:keepNext/>
+        <w:ind w:left="1440" w:firstLine="0"/>
+        <w:rPr>
+          <w:b/>
+          <w:sz w:val="16"/>
+          <w:szCs w:val="16"/>
+        </w:rPr>
+      </w:pPr>
+      <w:r>
+        <w:rPr>
+          <w:b/>
+          <w:sz w:val="16"/>
+          <w:szCs w:val="16"/>
+        </w:rPr>
+        <w:t>Figure</w:t>
+      </w:r>
+      <w:r>
+        <w:rPr>
+          <w:b/>
+          <w:sz w:val="16"/>
+          <w:szCs w:val="16"/>
+        </w:rPr>
+        <w:t xml:space="preserve"> 14</w:t>
+      </w:r>
+      <w:r>
+        <w:rPr>
+          <w:b/>
+          <w:sz w:val="16"/>
+          <w:szCs w:val="16"/>
+        </w:rPr>
+        <w:t xml:space="preserve">: </w:t>
+      </w:r>
+      <w:r>
+        <w:rPr>
+          <w:b/>
+          <w:sz w:val="16"/>
+          <w:szCs w:val="16"/>
+        </w:rPr>
+        <w:t xml:space="preserve">Mac of single echo </w:t>
+      </w:r>
+    </w:p>
+    <w:p>
+      <w:pPr>
+        <w:pStyle w:val="IEEEReferenceItem"/>
+        <w:keepNext/>
+        <w:numPr>
+          <w:ilvl w:val="0"/>
+          <w:numId w:val="0"/>
+        </w:numPr>
+        <w:ind w:left="432" w:hanging="432"/>
+        <w:rPr>
+          <w:sz w:val="20"/>
+          <w:szCs w:val="20"/>
+        </w:rPr>
+      </w:pPr>
+    </w:p>
+    <w:p>
+      <w:pPr>
+        <w:pStyle w:val="IEEEReferenceItem"/>
+        <w:keepNext/>
+        <w:numPr>
+          <w:ilvl w:val="0"/>
+          <w:numId w:val="0"/>
+        </w:numPr>
+        <w:ind w:left="432" w:hanging="432"/>
+        <w:rPr>
+          <w:sz w:val="20"/>
+          <w:szCs w:val="20"/>
+        </w:rPr>
       </w:pPr>
     </w:p>
     <w:p>
@@ -1188,7 +3776,14 @@
           <w:sz w:val="20"/>
           <w:szCs w:val="20"/>
         </w:rPr>
-        <w:t xml:space="preserve">        </w:t>
+        <w:t xml:space="preserve">  </w:t>
+      </w:r>
+      <w:r>
+        <w:rPr>
+          <w:sz w:val="20"/>
+          <w:szCs w:val="20"/>
+        </w:rPr>
+        <w:t xml:space="preserve"> </w:t>
       </w:r>
       <w:r>
         <w:rPr>
@@ -1200,7 +3795,7 @@
     </w:p>
     <w:p>
       <w:pPr>
-        <w:ind w:left="180" w:hanging="180"/>
+        <w:ind w:firstLine="270"/>
         <w:rPr>
           <w:sz w:val="20"/>
           <w:szCs w:val="20"/>
@@ -1212,6 +3807,20 @@
           <w:szCs w:val="20"/>
         </w:rPr>
         <w:t>In</w:t>
+      </w:r>
+      <w:r>
+        <w:rPr>
+          <w:sz w:val="20"/>
+          <w:szCs w:val="20"/>
+        </w:rPr>
+        <w:t xml:space="preserve"> </w:t>
+      </w:r>
+      <w:r>
+        <w:rPr>
+          <w:sz w:val="20"/>
+          <w:szCs w:val="20"/>
+        </w:rPr>
+        <w:t>this experiment we learned about sound signals. How to input them and output them from the FPGA.</w:t>
       </w:r>
       <w:r>
         <w:rPr>
@@ -1225,7 +3834,7 @@
       <w:type w:val="continuous"/>
       <w:pgSz w:w="11906" w:h="16838"/>
       <w:pgMar w:top="1077" w:right="811" w:bottom="2438" w:left="720" w:header="709" w:footer="709" w:gutter="0"/>
-      <w:cols w:num="2" w:space="238"/>
+      <w:cols w:num="2" w:space="607"/>
       <w:docGrid w:linePitch="360"/>
     </w:sectPr>
   </w:body>
@@ -4388,7 +6997,7 @@
 </file>
 
 <file path=customXml/itemProps1.xml><?xml version="1.0" encoding="utf-8"?>
-<ds:datastoreItem xmlns:ds="http://schemas.openxmlformats.org/officeDocument/2006/customXml" ds:itemID="{A25BE646-32F0-1749-A93A-90A0FA8848A8}">
+<ds:datastoreItem xmlns:ds="http://schemas.openxmlformats.org/officeDocument/2006/customXml" ds:itemID="{20EF11D9-6224-AC4D-BF34-A32E3AA209BE}">
   <ds:schemaRefs>
     <ds:schemaRef ds:uri="http://schemas.openxmlformats.org/officeDocument/2006/bibliography"/>
   </ds:schemaRefs>

</xml_diff>